<commit_message>
Updates Test Plan Document
</commit_message>
<xml_diff>
--- a/newTestPlan.docx
+++ b/newTestPlan.docx
@@ -16,14 +16,20 @@
       <w:pPr>
         <w:jc w:val="center"/>
         <w:rPr>
+          <w:b/>
+          <w:i/>
           <w:sz w:val="40"/>
           <w:szCs w:val="40"/>
+          <w:u w:val="single"/>
         </w:rPr>
       </w:pPr>
       <w:r>
         <w:rPr>
+          <w:b/>
+          <w:i/>
           <w:sz w:val="40"/>
           <w:szCs w:val="40"/>
+          <w:u w:val="single"/>
         </w:rPr>
         <w:t>Test Case Specification</w:t>
       </w:r>
@@ -32,14 +38,20 @@
       <w:pPr>
         <w:jc w:val="center"/>
         <w:rPr>
+          <w:b/>
+          <w:i/>
           <w:sz w:val="40"/>
           <w:szCs w:val="40"/>
+          <w:u w:val="single"/>
         </w:rPr>
       </w:pPr>
       <w:r>
         <w:rPr>
+          <w:b/>
+          <w:i/>
           <w:sz w:val="40"/>
           <w:szCs w:val="40"/>
+          <w:u w:val="single"/>
         </w:rPr>
         <w:t>For</w:t>
       </w:r>
@@ -48,14 +60,20 @@
       <w:pPr>
         <w:jc w:val="center"/>
         <w:rPr>
+          <w:b/>
+          <w:i/>
           <w:sz w:val="40"/>
           <w:szCs w:val="40"/>
+          <w:u w:val="single"/>
         </w:rPr>
       </w:pPr>
       <w:r>
         <w:rPr>
+          <w:b/>
+          <w:i/>
           <w:sz w:val="40"/>
           <w:szCs w:val="40"/>
+          <w:u w:val="single"/>
         </w:rPr>
         <w:t>Team Coffee House</w:t>
       </w:r>
@@ -64,14 +82,20 @@
       <w:pPr>
         <w:jc w:val="center"/>
         <w:rPr>
+          <w:b/>
+          <w:i/>
           <w:sz w:val="32"/>
           <w:szCs w:val="32"/>
+          <w:u w:val="single"/>
         </w:rPr>
       </w:pPr>
       <w:r>
         <w:rPr>
+          <w:b/>
+          <w:i/>
           <w:sz w:val="32"/>
           <w:szCs w:val="32"/>
+          <w:u w:val="single"/>
         </w:rPr>
         <w:t>April 2, 2019</w:t>
       </w:r>
@@ -86,13 +110,19 @@
       </w:pPr>
       <w:r>
         <w:rPr>
+          <w:rFonts w:ascii="Times New Roman" w:eastAsia="Times New Roman" w:hAnsi="Times New Roman" w:cs="Times New Roman"/>
+          <w:b/>
+          <w:i/>
+          <w:iCs/>
           <w:noProof/>
+          <w:sz w:val="56"/>
+          <w:szCs w:val="56"/>
         </w:rPr>
         <w:drawing>
           <wp:inline distT="0" distB="0" distL="0" distR="0">
-            <wp:extent cx="861237" cy="861237"/>
-            <wp:effectExtent l="0" t="0" r="0" b="0"/>
-            <wp:docPr id="2" name="Picture 2" descr="ãjava logo pngãã®ç»åæ¤ç´¢çµæ"/>
+            <wp:extent cx="1028700" cy="1028700"/>
+            <wp:effectExtent l="19050" t="0" r="0" b="0"/>
+            <wp:docPr id="16" name="Picture 16" descr="hot_coffee_mug-512"/>
             <wp:cNvGraphicFramePr>
               <a:graphicFrameLocks xmlns:a="http://schemas.openxmlformats.org/drawingml/2006/main" noChangeAspect="1"/>
             </wp:cNvGraphicFramePr>
@@ -100,19 +130,13 @@
               <a:graphicData uri="http://schemas.openxmlformats.org/drawingml/2006/picture">
                 <pic:pic xmlns:pic="http://schemas.openxmlformats.org/drawingml/2006/picture">
                   <pic:nvPicPr>
-                    <pic:cNvPr id="0" name="Picture 6" descr="ãjava logo pngãã®ç»åæ¤ç´¢çµæ"/>
+                    <pic:cNvPr id="0" name="Picture 16" descr="hot_coffee_mug-512"/>
                     <pic:cNvPicPr>
                       <a:picLocks noChangeAspect="1" noChangeArrowheads="1"/>
                     </pic:cNvPicPr>
                   </pic:nvPicPr>
                   <pic:blipFill>
-                    <a:blip r:embed="rId7" cstate="print">
-                      <a:extLst>
-                        <a:ext uri="{28A0092B-C50C-407E-A947-70E740481C1C}">
-                          <a14:useLocalDpi xmlns:a14="http://schemas.microsoft.com/office/drawing/2010/main" xmlns:wps="http://schemas.microsoft.com/office/word/2010/wordprocessingShape" xmlns:wpi="http://schemas.microsoft.com/office/word/2010/wordprocessingInk" xmlns:wpg="http://schemas.microsoft.com/office/word/2010/wordprocessingGroup" xmlns:w16se="http://schemas.microsoft.com/office/word/2015/wordml/symex" xmlns:w16cid="http://schemas.microsoft.com/office/word/2016/wordml/cid" xmlns:w15="http://schemas.microsoft.com/office/word/2012/wordml" xmlns:w14="http://schemas.microsoft.com/office/word/2010/wordml" xmlns:w="http://schemas.openxmlformats.org/wordprocessingml/2006/main" xmlns:w10="urn:schemas-microsoft-com:office:word" xmlns:wp14="http://schemas.microsoft.com/office/word/2010/wordprocessingDrawing" xmlns:v="urn:schemas-microsoft-com:vml" xmlns:o="urn:schemas-microsoft-com:office:office" xmlns:am3d="http://schemas.microsoft.com/office/drawing/2017/model3d" xmlns:aink="http://schemas.microsoft.com/office/drawing/2016/ink" xmlns:mc="http://schemas.openxmlformats.org/markup-compatibility/2006" xmlns:cx8="http://schemas.microsoft.com/office/drawing/2016/5/14/chartex" xmlns:cx7="http://schemas.microsoft.com/office/drawing/2016/5/13/chartex" xmlns:cx6="http://schemas.microsoft.com/office/drawing/2016/5/12/chartex" xmlns:cx5="http://schemas.microsoft.com/office/drawing/2016/5/11/chartex" xmlns:cx4="http://schemas.microsoft.com/office/drawing/2016/5/10/chartex" xmlns:cx3="http://schemas.microsoft.com/office/drawing/2016/5/9/chartex" xmlns:cx2="http://schemas.microsoft.com/office/drawing/2015/10/21/chartex" xmlns:cx1="http://schemas.microsoft.com/office/drawing/2015/9/8/chartex" xmlns:cx="http://schemas.microsoft.com/office/drawing/2014/chartex" xmlns:wpc="http://schemas.microsoft.com/office/word/2010/wordprocessingCanvas" xmlns="" val="0"/>
-                        </a:ext>
-                      </a:extLst>
-                    </a:blip>
+                    <a:blip r:embed="rId7"/>
                     <a:srcRect/>
                     <a:stretch>
                       <a:fillRect/>
@@ -121,14 +145,17 @@
                   <pic:spPr bwMode="auto">
                     <a:xfrm>
                       <a:off x="0" y="0"/>
-                      <a:ext cx="881556" cy="881556"/>
+                      <a:ext cx="1028700" cy="1028700"/>
                     </a:xfrm>
                     <a:prstGeom prst="rect">
                       <a:avLst/>
                     </a:prstGeom>
                     <a:noFill/>
-                    <a:ln>
+                    <a:ln w="9525">
                       <a:noFill/>
+                      <a:miter lim="800000"/>
+                      <a:headEnd/>
+                      <a:tailEnd/>
                     </a:ln>
                   </pic:spPr>
                 </pic:pic>
@@ -263,16 +290,16 @@
         <w:rPr>
           <w:b/>
           <w:i/>
-          <w:sz w:val="40"/>
-          <w:szCs w:val="40"/>
+          <w:sz w:val="52"/>
+          <w:szCs w:val="52"/>
         </w:rPr>
       </w:pPr>
       <w:r>
         <w:rPr>
           <w:b/>
           <w:i/>
-          <w:sz w:val="40"/>
-          <w:szCs w:val="40"/>
+          <w:sz w:val="52"/>
+          <w:szCs w:val="52"/>
         </w:rPr>
         <w:t>Table of Contents:</w:t>
       </w:r>
@@ -296,10 +323,18 @@
       </w:r>
       <w:r>
         <w:rPr>
+          <w:b/>
           <w:sz w:val="40"/>
           <w:szCs w:val="40"/>
         </w:rPr>
-        <w:t>INTRODUCTION……………………………………………………</w:t>
+        <w:t>INTRODUCTION</w:t>
+      </w:r>
+      <w:r>
+        <w:rPr>
+          <w:sz w:val="40"/>
+          <w:szCs w:val="40"/>
+        </w:rPr>
+        <w:t>……………………………………………………</w:t>
       </w:r>
       <w:r>
         <w:rPr>
@@ -331,6 +366,7 @@
       </w:r>
       <w:r>
         <w:rPr>
+          <w:b/>
           <w:sz w:val="40"/>
           <w:szCs w:val="40"/>
         </w:rPr>
@@ -1178,7 +1214,67 @@
               <w:rPr>
                 <w:rFonts w:ascii="Calibri" w:hAnsi="Calibri"/>
               </w:rPr>
-              <w:t>testReadItemIncorrectSizeOfFiles</w:t>
+              <w:t>Read</w:t>
+            </w:r>
+            <w:r>
+              <w:rPr>
+                <w:rFonts w:ascii="Calibri" w:hAnsi="Calibri"/>
+              </w:rPr>
+              <w:t xml:space="preserve"> </w:t>
+            </w:r>
+            <w:r>
+              <w:rPr>
+                <w:rFonts w:ascii="Calibri" w:hAnsi="Calibri"/>
+              </w:rPr>
+              <w:t>Item</w:t>
+            </w:r>
+            <w:r>
+              <w:rPr>
+                <w:rFonts w:ascii="Calibri" w:hAnsi="Calibri"/>
+              </w:rPr>
+              <w:t xml:space="preserve"> With </w:t>
+            </w:r>
+            <w:r>
+              <w:rPr>
+                <w:rFonts w:ascii="Calibri" w:hAnsi="Calibri"/>
+              </w:rPr>
+              <w:t>Incorrect</w:t>
+            </w:r>
+            <w:r>
+              <w:rPr>
+                <w:rFonts w:ascii="Calibri" w:hAnsi="Calibri"/>
+              </w:rPr>
+              <w:t xml:space="preserve"> </w:t>
+            </w:r>
+            <w:r>
+              <w:rPr>
+                <w:rFonts w:ascii="Calibri" w:hAnsi="Calibri"/>
+              </w:rPr>
+              <w:t>Size</w:t>
+            </w:r>
+            <w:r>
+              <w:rPr>
+                <w:rFonts w:ascii="Calibri" w:hAnsi="Calibri"/>
+              </w:rPr>
+              <w:t xml:space="preserve"> </w:t>
+            </w:r>
+            <w:r>
+              <w:rPr>
+                <w:rFonts w:ascii="Calibri" w:hAnsi="Calibri"/>
+              </w:rPr>
+              <w:t>Of</w:t>
+            </w:r>
+            <w:r>
+              <w:rPr>
+                <w:rFonts w:ascii="Calibri" w:hAnsi="Calibri"/>
+              </w:rPr>
+              <w:t xml:space="preserve"> </w:t>
+            </w:r>
+            <w:r>
+              <w:rPr>
+                <w:rFonts w:ascii="Calibri" w:hAnsi="Calibri"/>
+              </w:rPr>
+              <w:t>File</w:t>
             </w:r>
           </w:p>
         </w:tc>
@@ -1286,7 +1382,19 @@
               <w:rPr>
                 <w:rFonts w:ascii="Calibri" w:hAnsi="Calibri"/>
               </w:rPr>
-              <w:t>Confirms that the .csv file is able to be read</w:t>
+              <w:t xml:space="preserve">Confirms that the .csv file is </w:t>
+            </w:r>
+            <w:r>
+              <w:rPr>
+                <w:rFonts w:ascii="Calibri" w:hAnsi="Calibri"/>
+              </w:rPr>
+              <w:t>un</w:t>
+            </w:r>
+            <w:r>
+              <w:rPr>
+                <w:rFonts w:ascii="Calibri" w:hAnsi="Calibri"/>
+              </w:rPr>
+              <w:t>able to be read</w:t>
             </w:r>
           </w:p>
         </w:tc>
@@ -1408,6 +1516,12 @@
               <w:rPr>
                 <w:rFonts w:ascii="Calibri" w:hAnsi="Calibri"/>
               </w:rPr>
+              <w:t xml:space="preserve">- </w:t>
+            </w:r>
+            <w:r>
+              <w:rPr>
+                <w:rFonts w:ascii="Calibri" w:hAnsi="Calibri"/>
+              </w:rPr>
               <w:t>Csv file = “printersTestOutOfRange.csv”</w:t>
             </w:r>
           </w:p>
@@ -1422,6 +1536,12 @@
               <w:rPr>
                 <w:rFonts w:ascii="Calibri" w:hAnsi="Calibri"/>
               </w:rPr>
+              <w:t xml:space="preserve">- </w:t>
+            </w:r>
+            <w:r>
+              <w:rPr>
+                <w:rFonts w:ascii="Calibri" w:hAnsi="Calibri"/>
+              </w:rPr>
               <w:t>Data access object</w:t>
             </w:r>
           </w:p>
@@ -1491,7 +1611,31 @@
               <w:rPr>
                 <w:rFonts w:ascii="Calibri" w:hAnsi="Calibri"/>
               </w:rPr>
-              <w:t>2. store itemCSV in global variable itemFilePath within data access object</w:t>
+              <w:t xml:space="preserve">2. store </w:t>
+            </w:r>
+            <w:r>
+              <w:rPr>
+                <w:rFonts w:ascii="Calibri" w:hAnsi="Calibri"/>
+              </w:rPr>
+              <w:t xml:space="preserve">“printersTestOutOfRange.csv” with </w:t>
+            </w:r>
+            <w:r>
+              <w:rPr>
+                <w:rFonts w:ascii="Calibri" w:hAnsi="Calibri"/>
+              </w:rPr>
+              <w:t>itemCSV</w:t>
+            </w:r>
+            <w:r>
+              <w:rPr>
+                <w:rFonts w:ascii="Calibri" w:hAnsi="Calibri"/>
+              </w:rPr>
+              <w:t xml:space="preserve"> method</w:t>
+            </w:r>
+            <w:r>
+              <w:rPr>
+                <w:rFonts w:ascii="Calibri" w:hAnsi="Calibri"/>
+              </w:rPr>
+              <w:t xml:space="preserve"> in global variable itemFilePath within data access object</w:t>
             </w:r>
           </w:p>
           <w:p>
@@ -1695,7 +1839,31 @@
               <w:rPr>
                 <w:rFonts w:ascii="Calibri" w:hAnsi="Calibri"/>
               </w:rPr>
-              <w:t>testReadItemNonCSV</w:t>
+              <w:t>Read</w:t>
+            </w:r>
+            <w:r>
+              <w:rPr>
+                <w:rFonts w:ascii="Calibri" w:hAnsi="Calibri"/>
+              </w:rPr>
+              <w:t xml:space="preserve"> </w:t>
+            </w:r>
+            <w:r>
+              <w:rPr>
+                <w:rFonts w:ascii="Calibri" w:hAnsi="Calibri"/>
+              </w:rPr>
+              <w:t>Item</w:t>
+            </w:r>
+            <w:r>
+              <w:rPr>
+                <w:rFonts w:ascii="Calibri" w:hAnsi="Calibri"/>
+              </w:rPr>
+              <w:t xml:space="preserve"> </w:t>
+            </w:r>
+            <w:r>
+              <w:rPr>
+                <w:rFonts w:ascii="Calibri" w:hAnsi="Calibri"/>
+              </w:rPr>
+              <w:t>NonCSV</w:t>
             </w:r>
           </w:p>
         </w:tc>
@@ -1803,7 +1971,19 @@
               <w:rPr>
                 <w:rFonts w:ascii="Calibri" w:hAnsi="Calibri"/>
               </w:rPr>
-              <w:t>Confirms that the .csv file is able to be read</w:t>
+              <w:t xml:space="preserve">Confirms that the .csv file is </w:t>
+            </w:r>
+            <w:r>
+              <w:rPr>
+                <w:rFonts w:ascii="Calibri" w:hAnsi="Calibri"/>
+              </w:rPr>
+              <w:t>un</w:t>
+            </w:r>
+            <w:r>
+              <w:rPr>
+                <w:rFonts w:ascii="Calibri" w:hAnsi="Calibri"/>
+              </w:rPr>
+              <w:t>able to be read</w:t>
             </w:r>
           </w:p>
         </w:tc>
@@ -1925,6 +2105,12 @@
               <w:rPr>
                 <w:rFonts w:ascii="Calibri" w:hAnsi="Calibri"/>
               </w:rPr>
+              <w:t xml:space="preserve">- </w:t>
+            </w:r>
+            <w:r>
+              <w:rPr>
+                <w:rFonts w:ascii="Calibri" w:hAnsi="Calibri"/>
+              </w:rPr>
               <w:t>Csv file = “Wilmington Toner Database(1).xlsx”</w:t>
             </w:r>
           </w:p>
@@ -1935,6 +2121,12 @@
                 <w:rFonts w:ascii="Calibri" w:hAnsi="Calibri"/>
               </w:rPr>
             </w:pPr>
+            <w:r>
+              <w:rPr>
+                <w:rFonts w:ascii="Calibri" w:hAnsi="Calibri"/>
+              </w:rPr>
+              <w:t xml:space="preserve">- </w:t>
+            </w:r>
             <w:r>
               <w:rPr>
                 <w:rFonts w:ascii="Calibri" w:hAnsi="Calibri"/>
@@ -2214,7 +2406,19 @@
               <w:rPr>
                 <w:rFonts w:ascii="Calibri" w:hAnsi="Calibri"/>
               </w:rPr>
-              <w:t>testReadItems</w:t>
+              <w:t>Read</w:t>
+            </w:r>
+            <w:r>
+              <w:rPr>
+                <w:rFonts w:ascii="Calibri" w:hAnsi="Calibri"/>
+              </w:rPr>
+              <w:t xml:space="preserve"> </w:t>
+            </w:r>
+            <w:r>
+              <w:rPr>
+                <w:rFonts w:ascii="Calibri" w:hAnsi="Calibri"/>
+              </w:rPr>
+              <w:t>Items</w:t>
             </w:r>
           </w:p>
         </w:tc>
@@ -2322,7 +2526,7 @@
               <w:rPr>
                 <w:rFonts w:ascii="Calibri" w:hAnsi="Calibri"/>
               </w:rPr>
-              <w:t>Confirms that the .csv file is able to be read</w:t>
+              <w:t>Confirm that when readItemCSV is called the file is readable and is called on the data access object such that there are no errors or popup windows indicating a user input</w:t>
             </w:r>
           </w:p>
         </w:tc>
@@ -2444,21 +2648,57 @@
               <w:rPr>
                 <w:rFonts w:ascii="Calibri" w:hAnsi="Calibri"/>
               </w:rPr>
-              <w:t>1.create data access object</w:t>
-            </w:r>
-          </w:p>
-          <w:p>
-            <w:pPr>
-              <w:pStyle w:val="TableContents"/>
-              <w:rPr>
-                <w:rFonts w:ascii="Calibri" w:hAnsi="Calibri"/>
-              </w:rPr>
-            </w:pPr>
-            <w:r>
-              <w:rPr>
-                <w:rFonts w:ascii="Calibri" w:hAnsi="Calibri"/>
-              </w:rPr>
-              <w:t>2. store itemCSV in global variable itemFilePath within data access object</w:t>
+              <w:t xml:space="preserve">- </w:t>
+            </w:r>
+            <w:r>
+              <w:rPr>
+                <w:rFonts w:ascii="Calibri" w:hAnsi="Calibri"/>
+              </w:rPr>
+              <w:t>create data access object</w:t>
+            </w:r>
+          </w:p>
+          <w:p>
+            <w:pPr>
+              <w:pStyle w:val="TableContents"/>
+              <w:rPr>
+                <w:rFonts w:ascii="Calibri" w:hAnsi="Calibri"/>
+              </w:rPr>
+            </w:pPr>
+            <w:r>
+              <w:rPr>
+                <w:rFonts w:ascii="Calibri" w:hAnsi="Calibri"/>
+              </w:rPr>
+              <w:t xml:space="preserve">- </w:t>
+            </w:r>
+            <w:r>
+              <w:rPr>
+                <w:rFonts w:ascii="Calibri" w:hAnsi="Calibri"/>
+              </w:rPr>
+              <w:t xml:space="preserve">store </w:t>
+            </w:r>
+            <w:r>
+              <w:rPr>
+                <w:rFonts w:ascii="Calibri" w:hAnsi="Calibri"/>
+              </w:rPr>
+              <w:t xml:space="preserve">Wilmington Toner Database.csv” with </w:t>
+            </w:r>
+            <w:r>
+              <w:rPr>
+                <w:rFonts w:ascii="Calibri" w:hAnsi="Calibri"/>
+              </w:rPr>
+              <w:t>itemCSV</w:t>
+            </w:r>
+            <w:r>
+              <w:rPr>
+                <w:rFonts w:ascii="Calibri" w:hAnsi="Calibri"/>
+              </w:rPr>
+              <w:t xml:space="preserve"> method</w:t>
+            </w:r>
+            <w:r>
+              <w:rPr>
+                <w:rFonts w:ascii="Calibri" w:hAnsi="Calibri"/>
+              </w:rPr>
+              <w:t xml:space="preserve"> in global variable itemFilePath within data access object</w:t>
             </w:r>
           </w:p>
         </w:tc>
@@ -2731,19 +2971,67 @@
               <w:rPr>
                 <w:rFonts w:ascii="Calibri" w:hAnsi="Calibri"/>
               </w:rPr>
-              <w:t>test</w:t>
-            </w:r>
-            <w:r>
-              <w:rPr>
-                <w:rFonts w:ascii="Calibri" w:hAnsi="Calibri"/>
-              </w:rPr>
               <w:t>Read</w:t>
             </w:r>
             <w:r>
               <w:rPr>
                 <w:rFonts w:ascii="Calibri" w:hAnsi="Calibri"/>
               </w:rPr>
-              <w:t>PrinterIncorrectSizeOfFile</w:t>
+              <w:t xml:space="preserve"> </w:t>
+            </w:r>
+            <w:r>
+              <w:rPr>
+                <w:rFonts w:ascii="Calibri" w:hAnsi="Calibri"/>
+              </w:rPr>
+              <w:t>Printer</w:t>
+            </w:r>
+            <w:r>
+              <w:rPr>
+                <w:rFonts w:ascii="Calibri" w:hAnsi="Calibri"/>
+              </w:rPr>
+              <w:t xml:space="preserve"> </w:t>
+            </w:r>
+            <w:r>
+              <w:rPr>
+                <w:rFonts w:ascii="Calibri" w:hAnsi="Calibri"/>
+              </w:rPr>
+              <w:t>Incorrect</w:t>
+            </w:r>
+            <w:r>
+              <w:rPr>
+                <w:rFonts w:ascii="Calibri" w:hAnsi="Calibri"/>
+              </w:rPr>
+              <w:t xml:space="preserve"> </w:t>
+            </w:r>
+            <w:r>
+              <w:rPr>
+                <w:rFonts w:ascii="Calibri" w:hAnsi="Calibri"/>
+              </w:rPr>
+              <w:t>Size</w:t>
+            </w:r>
+            <w:r>
+              <w:rPr>
+                <w:rFonts w:ascii="Calibri" w:hAnsi="Calibri"/>
+              </w:rPr>
+              <w:t xml:space="preserve"> </w:t>
+            </w:r>
+            <w:r>
+              <w:rPr>
+                <w:rFonts w:ascii="Calibri" w:hAnsi="Calibri"/>
+              </w:rPr>
+              <w:t>Of</w:t>
+            </w:r>
+            <w:r>
+              <w:rPr>
+                <w:rFonts w:ascii="Calibri" w:hAnsi="Calibri"/>
+              </w:rPr>
+              <w:t xml:space="preserve"> </w:t>
+            </w:r>
+            <w:r>
+              <w:rPr>
+                <w:rFonts w:ascii="Calibri" w:hAnsi="Calibri"/>
+              </w:rPr>
+              <w:t>File</w:t>
             </w:r>
           </w:p>
         </w:tc>
@@ -2985,6 +3273,12 @@
               <w:rPr>
                 <w:rFonts w:ascii="Calibri" w:hAnsi="Calibri"/>
               </w:rPr>
+              <w:t xml:space="preserve">- </w:t>
+            </w:r>
+            <w:r>
+              <w:rPr>
+                <w:rFonts w:ascii="Calibri" w:hAnsi="Calibri"/>
+              </w:rPr>
               <w:t>CSV file = “</w:t>
             </w:r>
             <w:r>
@@ -3011,6 +3305,13 @@
               <w:rPr>
                 <w:rFonts w:ascii="Calibri" w:hAnsi="Calibri"/>
               </w:rPr>
+              <w:lastRenderedPageBreak/>
+              <w:t xml:space="preserve">- </w:t>
+            </w:r>
+            <w:r>
+              <w:rPr>
+                <w:rFonts w:ascii="Calibri" w:hAnsi="Calibri"/>
+              </w:rPr>
               <w:t>Data access object printerList</w:t>
             </w:r>
           </w:p>
@@ -3039,6 +3340,7 @@
               <w:rPr>
                 <w:rFonts w:ascii="Calibri" w:hAnsi="Calibri"/>
               </w:rPr>
+              <w:lastRenderedPageBreak/>
               <w:t>Test Actions</w:t>
             </w:r>
           </w:p>
@@ -3080,7 +3382,6 @@
               <w:rPr>
                 <w:rFonts w:ascii="Calibri" w:hAnsi="Calibri"/>
               </w:rPr>
-              <w:lastRenderedPageBreak/>
               <w:t>2. Store “printersTestOurOfRange.csv” into data access objects global variable printerFilePath</w:t>
             </w:r>
           </w:p>
@@ -3124,7 +3425,6 @@
               <w:rPr>
                 <w:rFonts w:ascii="Calibri" w:hAnsi="Calibri"/>
               </w:rPr>
-              <w:lastRenderedPageBreak/>
               <w:t>Expected Results</w:t>
             </w:r>
           </w:p>
@@ -3300,7 +3600,13 @@
               <w:rPr>
                 <w:rFonts w:ascii="Calibri" w:hAnsi="Calibri"/>
               </w:rPr>
-              <w:t>testRead</w:t>
+              <w:t>Read</w:t>
+            </w:r>
+            <w:r>
+              <w:rPr>
+                <w:rFonts w:ascii="Calibri" w:hAnsi="Calibri"/>
+              </w:rPr>
+              <w:t xml:space="preserve"> </w:t>
             </w:r>
             <w:r>
               <w:rPr>
@@ -3312,6 +3618,12 @@
               <w:rPr>
                 <w:rFonts w:ascii="Calibri" w:hAnsi="Calibri"/>
               </w:rPr>
+              <w:t xml:space="preserve"> </w:t>
+            </w:r>
+            <w:r>
+              <w:rPr>
+                <w:rFonts w:ascii="Calibri" w:hAnsi="Calibri"/>
+              </w:rPr>
               <w:t>NonCSV</w:t>
             </w:r>
           </w:p>
@@ -3542,6 +3854,12 @@
               <w:rPr>
                 <w:rFonts w:ascii="Calibri" w:hAnsi="Calibri"/>
               </w:rPr>
+              <w:t xml:space="preserve">- </w:t>
+            </w:r>
+            <w:r>
+              <w:rPr>
+                <w:rFonts w:ascii="Calibri" w:hAnsi="Calibri"/>
+              </w:rPr>
               <w:t>XLSX file = “printers(1).xlsx”</w:t>
             </w:r>
           </w:p>
@@ -3552,6 +3870,12 @@
                 <w:rFonts w:ascii="Calibri" w:hAnsi="Calibri"/>
               </w:rPr>
             </w:pPr>
+            <w:r>
+              <w:rPr>
+                <w:rFonts w:ascii="Calibri" w:hAnsi="Calibri"/>
+              </w:rPr>
+              <w:t xml:space="preserve">- </w:t>
+            </w:r>
             <w:r>
               <w:rPr>
                 <w:rFonts w:ascii="Calibri" w:hAnsi="Calibri"/>
@@ -3829,7 +4153,19 @@
               <w:rPr>
                 <w:rFonts w:ascii="Calibri" w:hAnsi="Calibri"/>
               </w:rPr>
-              <w:t>testReadPrinters</w:t>
+              <w:t>Read</w:t>
+            </w:r>
+            <w:r>
+              <w:rPr>
+                <w:rFonts w:ascii="Calibri" w:hAnsi="Calibri"/>
+              </w:rPr>
+              <w:t xml:space="preserve"> </w:t>
+            </w:r>
+            <w:r>
+              <w:rPr>
+                <w:rFonts w:ascii="Calibri" w:hAnsi="Calibri"/>
+              </w:rPr>
+              <w:t>Printers</w:t>
             </w:r>
           </w:p>
         </w:tc>
@@ -3937,7 +4273,7 @@
               <w:rPr>
                 <w:rFonts w:ascii="Calibri" w:hAnsi="Calibri"/>
               </w:rPr>
-              <w:t>Confirm that when readPrinterCSV is called on the data access object there are no errors or popup windows indicating a user input</w:t>
+              <w:t>Confirm that when readPrinterCSV is called the file is readable and is called on the data access object such that there are no errors or popup windows indicating a user input</w:t>
             </w:r>
           </w:p>
         </w:tc>
@@ -3991,7 +4327,14 @@
               <w:rPr>
                 <w:rFonts w:ascii="Calibri" w:hAnsi="Calibri"/>
               </w:rPr>
-              <w:t xml:space="preserve">Access to JDK and java virtual machine environment to run application </w:t>
+              <w:t xml:space="preserve">Access to JDK and java virtual machine environment to run </w:t>
+            </w:r>
+            <w:r>
+              <w:rPr>
+                <w:rFonts w:ascii="Calibri" w:hAnsi="Calibri"/>
+              </w:rPr>
+              <w:lastRenderedPageBreak/>
+              <w:t xml:space="preserve">application </w:t>
             </w:r>
           </w:p>
           <w:p>
@@ -4060,6 +4403,32 @@
               <w:rPr>
                 <w:rFonts w:ascii="Calibri" w:hAnsi="Calibri"/>
               </w:rPr>
+              <w:t xml:space="preserve">- </w:t>
+            </w:r>
+            <w:r>
+              <w:rPr>
+                <w:rFonts w:ascii="Calibri" w:hAnsi="Calibri"/>
+              </w:rPr>
+              <w:t>Data access object</w:t>
+            </w:r>
+          </w:p>
+          <w:p>
+            <w:pPr>
+              <w:pStyle w:val="TableContents"/>
+              <w:rPr>
+                <w:rFonts w:ascii="Calibri" w:hAnsi="Calibri"/>
+              </w:rPr>
+            </w:pPr>
+            <w:r>
+              <w:rPr>
+                <w:rFonts w:ascii="Calibri" w:hAnsi="Calibri"/>
+              </w:rPr>
+              <w:t xml:space="preserve">- </w:t>
+            </w:r>
+            <w:r>
+              <w:rPr>
+                <w:rFonts w:ascii="Calibri" w:hAnsi="Calibri"/>
+              </w:rPr>
               <w:t>CSV file = “printers.csv”</w:t>
             </w:r>
           </w:p>
@@ -4145,6 +4514,12 @@
                 <w:rFonts w:ascii="Calibri" w:hAnsi="Calibri"/>
               </w:rPr>
               <w:t>3. Confirm whether the user input function was called (storePrinterCSV())</w:t>
+            </w:r>
+            <w:r>
+              <w:rPr>
+                <w:rFonts w:ascii="Calibri" w:hAnsi="Calibri"/>
+              </w:rPr>
+              <w:t xml:space="preserve"> such that user input is required</w:t>
             </w:r>
           </w:p>
         </w:tc>
@@ -4340,7 +4715,43 @@
               <w:rPr>
                 <w:rFonts w:ascii="Calibri" w:hAnsi="Calibri"/>
               </w:rPr>
-              <w:t>testRandomIndexGetItem</w:t>
+              <w:t>Random</w:t>
+            </w:r>
+            <w:r>
+              <w:rPr>
+                <w:rFonts w:ascii="Calibri" w:hAnsi="Calibri"/>
+              </w:rPr>
+              <w:t xml:space="preserve"> </w:t>
+            </w:r>
+            <w:r>
+              <w:rPr>
+                <w:rFonts w:ascii="Calibri" w:hAnsi="Calibri"/>
+              </w:rPr>
+              <w:t>Index</w:t>
+            </w:r>
+            <w:r>
+              <w:rPr>
+                <w:rFonts w:ascii="Calibri" w:hAnsi="Calibri"/>
+              </w:rPr>
+              <w:t xml:space="preserve"> </w:t>
+            </w:r>
+            <w:r>
+              <w:rPr>
+                <w:rFonts w:ascii="Calibri" w:hAnsi="Calibri"/>
+              </w:rPr>
+              <w:t>Get</w:t>
+            </w:r>
+            <w:r>
+              <w:rPr>
+                <w:rFonts w:ascii="Calibri" w:hAnsi="Calibri"/>
+              </w:rPr>
+              <w:t xml:space="preserve"> </w:t>
+            </w:r>
+            <w:r>
+              <w:rPr>
+                <w:rFonts w:ascii="Calibri" w:hAnsi="Calibri"/>
+              </w:rPr>
+              <w:t>Item</w:t>
             </w:r>
           </w:p>
         </w:tc>
@@ -4555,6 +4966,12 @@
               <w:rPr>
                 <w:rFonts w:ascii="Calibri" w:hAnsi="Calibri"/>
               </w:rPr>
+              <w:t xml:space="preserve">- </w:t>
+            </w:r>
+            <w:r>
+              <w:rPr>
+                <w:rFonts w:ascii="Calibri" w:hAnsi="Calibri"/>
+              </w:rPr>
               <w:t>Data access object</w:t>
             </w:r>
           </w:p>
@@ -4569,6 +4986,12 @@
               <w:rPr>
                 <w:rFonts w:ascii="Calibri" w:hAnsi="Calibri"/>
               </w:rPr>
+              <w:t xml:space="preserve">- </w:t>
+            </w:r>
+            <w:r>
+              <w:rPr>
+                <w:rFonts w:ascii="Calibri" w:hAnsi="Calibri"/>
+              </w:rPr>
               <w:t>testItem to be added to all indices of data access object</w:t>
             </w:r>
           </w:p>
@@ -4583,6 +5006,12 @@
               <w:rPr>
                 <w:rFonts w:ascii="Calibri" w:hAnsi="Calibri"/>
               </w:rPr>
+              <w:t xml:space="preserve">- </w:t>
+            </w:r>
+            <w:r>
+              <w:rPr>
+                <w:rFonts w:ascii="Calibri" w:hAnsi="Calibri"/>
+              </w:rPr>
               <w:t>Item with model number “c”</w:t>
             </w:r>
           </w:p>
@@ -4597,6 +5026,12 @@
               <w:rPr>
                 <w:rFonts w:ascii="Calibri" w:hAnsi="Calibri"/>
               </w:rPr>
+              <w:t xml:space="preserve">- </w:t>
+            </w:r>
+            <w:r>
+              <w:rPr>
+                <w:rFonts w:ascii="Calibri" w:hAnsi="Calibri"/>
+              </w:rPr>
               <w:t>Random int (range of 0 – itemList.length)</w:t>
             </w:r>
           </w:p>
@@ -4607,6 +5042,12 @@
                 <w:rFonts w:ascii="Calibri" w:hAnsi="Calibri"/>
               </w:rPr>
             </w:pPr>
+            <w:r>
+              <w:rPr>
+                <w:rFonts w:ascii="Calibri" w:hAnsi="Calibri"/>
+              </w:rPr>
+              <w:t xml:space="preserve">- </w:t>
+            </w:r>
             <w:r>
               <w:rPr>
                 <w:rFonts w:ascii="Calibri" w:hAnsi="Calibri"/>
@@ -4914,34 +5355,35 @@
               <w:rPr>
                 <w:rFonts w:ascii="Calibri" w:hAnsi="Calibri"/>
               </w:rPr>
-              <w:t>testWhenItemNotInList</w:t>
-            </w:r>
-          </w:p>
-        </w:tc>
-      </w:tr>
-      <w:tr>
-        <w:tc>
-          <w:tcPr>
-            <w:tcW w:w="2010" w:type="dxa"/>
-            <w:tcBorders>
-              <w:left w:val="single" w:sz="1" w:space="0" w:color="000000"/>
-              <w:bottom w:val="single" w:sz="1" w:space="0" w:color="000000"/>
-            </w:tcBorders>
-            <w:shd w:val="clear" w:color="auto" w:fill="auto"/>
-          </w:tcPr>
-          <w:p>
-            <w:pPr>
-              <w:pStyle w:val="TableContents"/>
-              <w:snapToGrid w:val="0"/>
-              <w:jc w:val="right"/>
-              <w:rPr>
-                <w:rFonts w:ascii="Calibri" w:hAnsi="Calibri"/>
-              </w:rPr>
-            </w:pPr>
-            <w:r>
-              <w:rPr>
-                <w:rFonts w:ascii="Calibri" w:hAnsi="Calibri"/>
-              </w:rPr>
+              <w:t>Test When Item Is Not In List</w:t>
+            </w:r>
+          </w:p>
+        </w:tc>
+      </w:tr>
+      <w:tr>
+        <w:tc>
+          <w:tcPr>
+            <w:tcW w:w="2010" w:type="dxa"/>
+            <w:tcBorders>
+              <w:left w:val="single" w:sz="1" w:space="0" w:color="000000"/>
+              <w:bottom w:val="single" w:sz="1" w:space="0" w:color="000000"/>
+            </w:tcBorders>
+            <w:shd w:val="clear" w:color="auto" w:fill="auto"/>
+          </w:tcPr>
+          <w:p>
+            <w:pPr>
+              <w:pStyle w:val="TableContents"/>
+              <w:snapToGrid w:val="0"/>
+              <w:jc w:val="right"/>
+              <w:rPr>
+                <w:rFonts w:ascii="Calibri" w:hAnsi="Calibri"/>
+              </w:rPr>
+            </w:pPr>
+            <w:r>
+              <w:rPr>
+                <w:rFonts w:ascii="Calibri" w:hAnsi="Calibri"/>
+              </w:rPr>
+              <w:lastRenderedPageBreak/>
               <w:t xml:space="preserve">Feature </w:t>
             </w:r>
           </w:p>
@@ -5050,7 +5492,6 @@
               <w:rPr>
                 <w:rFonts w:ascii="Calibri" w:hAnsi="Calibri"/>
               </w:rPr>
-              <w:lastRenderedPageBreak/>
               <w:t>Setup</w:t>
             </w:r>
           </w:p>
@@ -5130,21 +5571,27 @@
               <w:rPr>
                 <w:rFonts w:ascii="Calibri" w:hAnsi="Calibri"/>
               </w:rPr>
-              <w:t xml:space="preserve">Data access object </w:t>
-            </w:r>
-          </w:p>
-          <w:p>
-            <w:pPr>
-              <w:pStyle w:val="TableContents"/>
-              <w:rPr>
-                <w:rFonts w:ascii="Calibri" w:hAnsi="Calibri"/>
-              </w:rPr>
-            </w:pPr>
-            <w:r>
-              <w:rPr>
-                <w:rFonts w:ascii="Calibri" w:hAnsi="Calibri"/>
-              </w:rPr>
-              <w:t>Data access objects itemList</w:t>
+              <w:t>- Data access object (w/ itemList)</w:t>
+            </w:r>
+          </w:p>
+          <w:p>
+            <w:pPr>
+              <w:pStyle w:val="TableContents"/>
+              <w:rPr>
+                <w:rFonts w:ascii="Calibri" w:hAnsi="Calibri"/>
+              </w:rPr>
+            </w:pPr>
+            <w:r>
+              <w:rPr>
+                <w:rFonts w:ascii="Calibri" w:hAnsi="Calibri"/>
+              </w:rPr>
+              <w:t xml:space="preserve">- </w:t>
+            </w:r>
+            <w:r>
+              <w:rPr>
+                <w:rFonts w:ascii="Calibri" w:hAnsi="Calibri"/>
+              </w:rPr>
+              <w:t>getItem parameter – “c”</w:t>
             </w:r>
           </w:p>
         </w:tc>
@@ -5409,7 +5856,19 @@
               <w:rPr>
                 <w:rFonts w:ascii="Calibri" w:hAnsi="Calibri"/>
               </w:rPr>
-              <w:t>testGetPrinter</w:t>
+              <w:t>Get</w:t>
+            </w:r>
+            <w:r>
+              <w:rPr>
+                <w:rFonts w:ascii="Calibri" w:hAnsi="Calibri"/>
+              </w:rPr>
+              <w:t xml:space="preserve"> </w:t>
+            </w:r>
+            <w:r>
+              <w:rPr>
+                <w:rFonts w:ascii="Calibri" w:hAnsi="Calibri"/>
+              </w:rPr>
+              <w:t>Printer</w:t>
             </w:r>
           </w:p>
         </w:tc>
@@ -5624,35 +6083,71 @@
               <w:rPr>
                 <w:rFonts w:ascii="Calibri" w:hAnsi="Calibri"/>
               </w:rPr>
-              <w:t>-Data access object</w:t>
-            </w:r>
-          </w:p>
-          <w:p>
-            <w:pPr>
-              <w:pStyle w:val="TableContents"/>
-              <w:rPr>
-                <w:rFonts w:ascii="Calibri" w:hAnsi="Calibri"/>
-              </w:rPr>
-            </w:pPr>
-            <w:r>
-              <w:rPr>
-                <w:rFonts w:ascii="Calibri" w:hAnsi="Calibri"/>
-              </w:rPr>
-              <w:t>-testPrinter -&gt; empty printer object</w:t>
-            </w:r>
-          </w:p>
-          <w:p>
-            <w:pPr>
-              <w:pStyle w:val="TableContents"/>
-              <w:rPr>
-                <w:rFonts w:ascii="Calibri" w:hAnsi="Calibri"/>
-              </w:rPr>
-            </w:pPr>
-            <w:r>
-              <w:rPr>
-                <w:rFonts w:ascii="Calibri" w:hAnsi="Calibri"/>
-              </w:rPr>
-              <w:t>-expectedResult (printer with asset tag 14321)</w:t>
+              <w:t>-</w:t>
+            </w:r>
+            <w:r>
+              <w:rPr>
+                <w:rFonts w:ascii="Calibri" w:hAnsi="Calibri"/>
+              </w:rPr>
+              <w:t xml:space="preserve"> </w:t>
+            </w:r>
+            <w:r>
+              <w:rPr>
+                <w:rFonts w:ascii="Calibri" w:hAnsi="Calibri"/>
+              </w:rPr>
+              <w:t>Data access object</w:t>
+            </w:r>
+          </w:p>
+          <w:p>
+            <w:pPr>
+              <w:pStyle w:val="TableContents"/>
+              <w:rPr>
+                <w:rFonts w:ascii="Calibri" w:hAnsi="Calibri"/>
+              </w:rPr>
+            </w:pPr>
+            <w:r>
+              <w:rPr>
+                <w:rFonts w:ascii="Calibri" w:hAnsi="Calibri"/>
+              </w:rPr>
+              <w:t>-</w:t>
+            </w:r>
+            <w:r>
+              <w:rPr>
+                <w:rFonts w:ascii="Calibri" w:hAnsi="Calibri"/>
+              </w:rPr>
+              <w:t xml:space="preserve"> </w:t>
+            </w:r>
+            <w:r>
+              <w:rPr>
+                <w:rFonts w:ascii="Calibri" w:hAnsi="Calibri"/>
+              </w:rPr>
+              <w:t>testPrinter -&gt; empty printer object</w:t>
+            </w:r>
+          </w:p>
+          <w:p>
+            <w:pPr>
+              <w:pStyle w:val="TableContents"/>
+              <w:rPr>
+                <w:rFonts w:ascii="Calibri" w:hAnsi="Calibri"/>
+              </w:rPr>
+            </w:pPr>
+            <w:r>
+              <w:rPr>
+                <w:rFonts w:ascii="Calibri" w:hAnsi="Calibri"/>
+              </w:rPr>
+              <w:t>-</w:t>
+            </w:r>
+            <w:r>
+              <w:rPr>
+                <w:rFonts w:ascii="Calibri" w:hAnsi="Calibri"/>
+              </w:rPr>
+              <w:t xml:space="preserve"> </w:t>
+            </w:r>
+            <w:r>
+              <w:rPr>
+                <w:rFonts w:ascii="Calibri" w:hAnsi="Calibri"/>
+              </w:rPr>
+              <w:t>expectedResult (printer with asset tag 14321)</w:t>
             </w:r>
           </w:p>
         </w:tc>
@@ -5781,7 +6276,19 @@
               <w:rPr>
                 <w:rFonts w:ascii="Calibri" w:hAnsi="Calibri"/>
               </w:rPr>
-              <w:t xml:space="preserve">6. Compare expectedResult to result of getPrinter method with parameter of 14321 (asset tag) </w:t>
+              <w:t>6. Compare expectedResult to result of getPrinter method with parameter of 14321 (</w:t>
+            </w:r>
+            <w:r>
+              <w:rPr>
+                <w:rFonts w:ascii="Calibri" w:hAnsi="Calibri"/>
+              </w:rPr>
+              <w:t xml:space="preserve">integer </w:t>
+            </w:r>
+            <w:r>
+              <w:rPr>
+                <w:rFonts w:ascii="Calibri" w:hAnsi="Calibri"/>
+              </w:rPr>
+              <w:t xml:space="preserve">asset tag) </w:t>
             </w:r>
           </w:p>
         </w:tc>
@@ -5944,6 +6451,7 @@
               <w:rPr>
                 <w:rFonts w:ascii="Calibri" w:hAnsi="Calibri"/>
               </w:rPr>
+              <w:lastRenderedPageBreak/>
               <w:t xml:space="preserve">Title </w:t>
             </w:r>
           </w:p>
@@ -5970,7 +6478,49 @@
               <w:rPr>
                 <w:rFonts w:ascii="Calibri" w:hAnsi="Calibri"/>
               </w:rPr>
-              <w:t>testWhenPrinterListIsEmpty</w:t>
+              <w:t xml:space="preserve">Get </w:t>
+            </w:r>
+            <w:r>
+              <w:rPr>
+                <w:rFonts w:ascii="Calibri" w:hAnsi="Calibri"/>
+              </w:rPr>
+              <w:t>Printer</w:t>
+            </w:r>
+            <w:r>
+              <w:rPr>
+                <w:rFonts w:ascii="Calibri" w:hAnsi="Calibri"/>
+              </w:rPr>
+              <w:t xml:space="preserve"> When </w:t>
+            </w:r>
+            <w:r>
+              <w:rPr>
+                <w:rFonts w:ascii="Calibri" w:hAnsi="Calibri"/>
+              </w:rPr>
+              <w:t>List</w:t>
+            </w:r>
+            <w:r>
+              <w:rPr>
+                <w:rFonts w:ascii="Calibri" w:hAnsi="Calibri"/>
+              </w:rPr>
+              <w:t xml:space="preserve"> </w:t>
+            </w:r>
+            <w:r>
+              <w:rPr>
+                <w:rFonts w:ascii="Calibri" w:hAnsi="Calibri"/>
+              </w:rPr>
+              <w:t>Is</w:t>
+            </w:r>
+            <w:r>
+              <w:rPr>
+                <w:rFonts w:ascii="Calibri" w:hAnsi="Calibri"/>
+              </w:rPr>
+              <w:t xml:space="preserve"> </w:t>
+            </w:r>
+            <w:r>
+              <w:rPr>
+                <w:rFonts w:ascii="Calibri" w:hAnsi="Calibri"/>
+              </w:rPr>
+              <w:t>Empty</w:t>
             </w:r>
           </w:p>
         </w:tc>
@@ -6078,42 +6628,34 @@
               <w:rPr>
                 <w:rFonts w:ascii="Calibri" w:hAnsi="Calibri"/>
               </w:rPr>
-              <w:t xml:space="preserve">Confirms that the data access objects getPrinter method is equal </w:t>
-            </w:r>
-            <w:r>
-              <w:rPr>
-                <w:rFonts w:ascii="Calibri" w:hAnsi="Calibri"/>
-              </w:rPr>
-              <w:lastRenderedPageBreak/>
-              <w:t>to null</w:t>
-            </w:r>
-          </w:p>
-        </w:tc>
-      </w:tr>
-      <w:tr>
-        <w:tc>
-          <w:tcPr>
-            <w:tcW w:w="2010" w:type="dxa"/>
-            <w:tcBorders>
-              <w:left w:val="single" w:sz="1" w:space="0" w:color="000000"/>
-              <w:bottom w:val="single" w:sz="1" w:space="0" w:color="000000"/>
-            </w:tcBorders>
-            <w:shd w:val="clear" w:color="auto" w:fill="auto"/>
-          </w:tcPr>
-          <w:p>
-            <w:pPr>
-              <w:pStyle w:val="TableContents"/>
-              <w:snapToGrid w:val="0"/>
-              <w:jc w:val="right"/>
-              <w:rPr>
-                <w:rFonts w:ascii="Calibri" w:hAnsi="Calibri"/>
-              </w:rPr>
-            </w:pPr>
-            <w:r>
-              <w:rPr>
-                <w:rFonts w:ascii="Calibri" w:hAnsi="Calibri"/>
-              </w:rPr>
-              <w:lastRenderedPageBreak/>
+              <w:t>Confirms that the data access objects getPrinter method is equal to null</w:t>
+            </w:r>
+          </w:p>
+        </w:tc>
+      </w:tr>
+      <w:tr>
+        <w:tc>
+          <w:tcPr>
+            <w:tcW w:w="2010" w:type="dxa"/>
+            <w:tcBorders>
+              <w:left w:val="single" w:sz="1" w:space="0" w:color="000000"/>
+              <w:bottom w:val="single" w:sz="1" w:space="0" w:color="000000"/>
+            </w:tcBorders>
+            <w:shd w:val="clear" w:color="auto" w:fill="auto"/>
+          </w:tcPr>
+          <w:p>
+            <w:pPr>
+              <w:pStyle w:val="TableContents"/>
+              <w:snapToGrid w:val="0"/>
+              <w:jc w:val="right"/>
+              <w:rPr>
+                <w:rFonts w:ascii="Calibri" w:hAnsi="Calibri"/>
+              </w:rPr>
+            </w:pPr>
+            <w:r>
+              <w:rPr>
+                <w:rFonts w:ascii="Calibri" w:hAnsi="Calibri"/>
+              </w:rPr>
               <w:t>Setup</w:t>
             </w:r>
           </w:p>
@@ -6193,6 +6735,12 @@
               <w:rPr>
                 <w:rFonts w:ascii="Calibri" w:hAnsi="Calibri"/>
               </w:rPr>
+              <w:t xml:space="preserve">- </w:t>
+            </w:r>
+            <w:r>
+              <w:rPr>
+                <w:rFonts w:ascii="Calibri" w:hAnsi="Calibri"/>
+              </w:rPr>
               <w:t>Data access object</w:t>
             </w:r>
           </w:p>
@@ -6203,6 +6751,12 @@
                 <w:rFonts w:ascii="Calibri" w:hAnsi="Calibri"/>
               </w:rPr>
             </w:pPr>
+            <w:r>
+              <w:rPr>
+                <w:rFonts w:ascii="Calibri" w:hAnsi="Calibri"/>
+              </w:rPr>
+              <w:t xml:space="preserve">- </w:t>
+            </w:r>
             <w:r>
               <w:rPr>
                 <w:rFonts w:ascii="Calibri" w:hAnsi="Calibri"/>
@@ -6467,6 +7021,12 @@
               </w:rPr>
               <w:t>Stock Deficit</w:t>
             </w:r>
+            <w:r>
+              <w:rPr>
+                <w:rFonts w:ascii="Calibri" w:hAnsi="Calibri"/>
+              </w:rPr>
+              <w:t xml:space="preserve"> MinMax Equal</w:t>
+            </w:r>
           </w:p>
         </w:tc>
       </w:tr>
@@ -6681,6 +7241,12 @@
               <w:rPr>
                 <w:rFonts w:ascii="Calibri" w:hAnsi="Calibri"/>
               </w:rPr>
+              <w:t xml:space="preserve">- </w:t>
+            </w:r>
+            <w:r>
+              <w:rPr>
+                <w:rFonts w:ascii="Calibri" w:hAnsi="Calibri"/>
+              </w:rPr>
               <w:t>Stock Information</w:t>
             </w:r>
           </w:p>
@@ -6695,6 +7261,12 @@
               <w:rPr>
                 <w:rFonts w:ascii="Calibri" w:hAnsi="Calibri"/>
               </w:rPr>
+              <w:t xml:space="preserve">- </w:t>
+            </w:r>
+            <w:r>
+              <w:rPr>
+                <w:rFonts w:ascii="Calibri" w:hAnsi="Calibri"/>
+              </w:rPr>
               <w:t>Minimum Stock = 0</w:t>
             </w:r>
           </w:p>
@@ -6705,6 +7277,12 @@
                 <w:rFonts w:ascii="Calibri" w:hAnsi="Calibri"/>
               </w:rPr>
             </w:pPr>
+            <w:r>
+              <w:rPr>
+                <w:rFonts w:ascii="Calibri" w:hAnsi="Calibri"/>
+              </w:rPr>
+              <w:t xml:space="preserve">- </w:t>
+            </w:r>
             <w:r>
               <w:rPr>
                 <w:rFonts w:ascii="Calibri" w:hAnsi="Calibri"/>
@@ -6968,6 +7546,12 @@
               </w:rPr>
               <w:t>Stock Deficit</w:t>
             </w:r>
+            <w:r>
+              <w:rPr>
+                <w:rFonts w:ascii="Calibri" w:hAnsi="Calibri"/>
+              </w:rPr>
+              <w:t xml:space="preserve"> Current Stock Larger</w:t>
+            </w:r>
           </w:p>
         </w:tc>
       </w:tr>
@@ -7156,6 +7740,7 @@
               <w:rPr>
                 <w:rFonts w:ascii="Calibri" w:hAnsi="Calibri"/>
               </w:rPr>
+              <w:lastRenderedPageBreak/>
               <w:t>Test Data</w:t>
             </w:r>
           </w:p>
@@ -7182,6 +7767,12 @@
               <w:rPr>
                 <w:rFonts w:ascii="Calibri" w:hAnsi="Calibri"/>
               </w:rPr>
+              <w:t xml:space="preserve">- </w:t>
+            </w:r>
+            <w:r>
+              <w:rPr>
+                <w:rFonts w:ascii="Calibri" w:hAnsi="Calibri"/>
+              </w:rPr>
               <w:t>Stock Information</w:t>
             </w:r>
           </w:p>
@@ -7196,6 +7787,12 @@
               <w:rPr>
                 <w:rFonts w:ascii="Calibri" w:hAnsi="Calibri"/>
               </w:rPr>
+              <w:t xml:space="preserve">- </w:t>
+            </w:r>
+            <w:r>
+              <w:rPr>
+                <w:rFonts w:ascii="Calibri" w:hAnsi="Calibri"/>
+              </w:rPr>
               <w:t>Minimum Stock = 5</w:t>
             </w:r>
           </w:p>
@@ -7210,6 +7807,12 @@
               <w:rPr>
                 <w:rFonts w:ascii="Calibri" w:hAnsi="Calibri"/>
               </w:rPr>
+              <w:t xml:space="preserve">- </w:t>
+            </w:r>
+            <w:r>
+              <w:rPr>
+                <w:rFonts w:ascii="Calibri" w:hAnsi="Calibri"/>
+              </w:rPr>
               <w:t>Current Stock = 6</w:t>
             </w:r>
           </w:p>
@@ -7238,7 +7841,6 @@
               <w:rPr>
                 <w:rFonts w:ascii="Calibri" w:hAnsi="Calibri"/>
               </w:rPr>
-              <w:lastRenderedPageBreak/>
               <w:t>Test Actions</w:t>
             </w:r>
           </w:p>
@@ -7470,6 +8072,12 @@
               </w:rPr>
               <w:t xml:space="preserve">Stock Deficit </w:t>
             </w:r>
+            <w:r>
+              <w:rPr>
+                <w:rFonts w:ascii="Calibri" w:hAnsi="Calibri"/>
+              </w:rPr>
+              <w:t>Min Stock Larger</w:t>
+            </w:r>
           </w:p>
         </w:tc>
       </w:tr>
@@ -7684,6 +8292,12 @@
               <w:rPr>
                 <w:rFonts w:ascii="Calibri" w:hAnsi="Calibri"/>
               </w:rPr>
+              <w:t xml:space="preserve">- </w:t>
+            </w:r>
+            <w:r>
+              <w:rPr>
+                <w:rFonts w:ascii="Calibri" w:hAnsi="Calibri"/>
+              </w:rPr>
               <w:t>Stock Information</w:t>
             </w:r>
           </w:p>
@@ -7698,6 +8312,12 @@
               <w:rPr>
                 <w:rFonts w:ascii="Calibri" w:hAnsi="Calibri"/>
               </w:rPr>
+              <w:t xml:space="preserve">- </w:t>
+            </w:r>
+            <w:r>
+              <w:rPr>
+                <w:rFonts w:ascii="Calibri" w:hAnsi="Calibri"/>
+              </w:rPr>
               <w:t>Minimum Stock = 5</w:t>
             </w:r>
           </w:p>
@@ -7708,6 +8328,12 @@
                 <w:rFonts w:ascii="Calibri" w:hAnsi="Calibri"/>
               </w:rPr>
             </w:pPr>
+            <w:r>
+              <w:rPr>
+                <w:rFonts w:ascii="Calibri" w:hAnsi="Calibri"/>
+              </w:rPr>
+              <w:t xml:space="preserve">- </w:t>
+            </w:r>
             <w:r>
               <w:rPr>
                 <w:rFonts w:ascii="Calibri" w:hAnsi="Calibri"/>
@@ -7971,6 +8597,12 @@
               </w:rPr>
               <w:t>Stock Deficit Value</w:t>
             </w:r>
+            <w:r>
+              <w:rPr>
+                <w:rFonts w:ascii="Calibri" w:hAnsi="Calibri"/>
+              </w:rPr>
+              <w:t xml:space="preserve"> MinMax Equal</w:t>
+            </w:r>
           </w:p>
         </w:tc>
       </w:tr>
@@ -8185,6 +8817,12 @@
               <w:rPr>
                 <w:rFonts w:ascii="Calibri" w:hAnsi="Calibri"/>
               </w:rPr>
+              <w:t xml:space="preserve">- </w:t>
+            </w:r>
+            <w:r>
+              <w:rPr>
+                <w:rFonts w:ascii="Calibri" w:hAnsi="Calibri"/>
+              </w:rPr>
               <w:t>Stock Information</w:t>
             </w:r>
           </w:p>
@@ -8199,6 +8837,12 @@
               <w:rPr>
                 <w:rFonts w:ascii="Calibri" w:hAnsi="Calibri"/>
               </w:rPr>
+              <w:t xml:space="preserve">- </w:t>
+            </w:r>
+            <w:r>
+              <w:rPr>
+                <w:rFonts w:ascii="Calibri" w:hAnsi="Calibri"/>
+              </w:rPr>
               <w:t>Minimum Stock = 0</w:t>
             </w:r>
           </w:p>
@@ -8213,6 +8857,12 @@
               <w:rPr>
                 <w:rFonts w:ascii="Calibri" w:hAnsi="Calibri"/>
               </w:rPr>
+              <w:t xml:space="preserve">- </w:t>
+            </w:r>
+            <w:r>
+              <w:rPr>
+                <w:rFonts w:ascii="Calibri" w:hAnsi="Calibri"/>
+              </w:rPr>
               <w:t>Current Stock = 0</w:t>
             </w:r>
           </w:p>
@@ -8281,34 +8931,42 @@
               <w:rPr>
                 <w:rFonts w:ascii="Calibri" w:hAnsi="Calibri"/>
               </w:rPr>
-              <w:t>2. Confirms whether returned number matches the expected number</w:t>
-            </w:r>
-          </w:p>
-        </w:tc>
-      </w:tr>
-      <w:tr>
-        <w:tc>
-          <w:tcPr>
-            <w:tcW w:w="2010" w:type="dxa"/>
-            <w:tcBorders>
-              <w:left w:val="single" w:sz="1" w:space="0" w:color="000000"/>
-              <w:bottom w:val="single" w:sz="1" w:space="0" w:color="000000"/>
-            </w:tcBorders>
-            <w:shd w:val="clear" w:color="auto" w:fill="auto"/>
-          </w:tcPr>
-          <w:p>
-            <w:pPr>
-              <w:pStyle w:val="TableContents"/>
-              <w:snapToGrid w:val="0"/>
-              <w:jc w:val="right"/>
-              <w:rPr>
-                <w:rFonts w:ascii="Calibri" w:hAnsi="Calibri"/>
-              </w:rPr>
-            </w:pPr>
-            <w:r>
-              <w:rPr>
-                <w:rFonts w:ascii="Calibri" w:hAnsi="Calibri"/>
-              </w:rPr>
+              <w:t xml:space="preserve">2. Confirms whether returned number matches the expected </w:t>
+            </w:r>
+            <w:r>
+              <w:rPr>
+                <w:rFonts w:ascii="Calibri" w:hAnsi="Calibri"/>
+              </w:rPr>
+              <w:lastRenderedPageBreak/>
+              <w:t>number</w:t>
+            </w:r>
+          </w:p>
+        </w:tc>
+      </w:tr>
+      <w:tr>
+        <w:tc>
+          <w:tcPr>
+            <w:tcW w:w="2010" w:type="dxa"/>
+            <w:tcBorders>
+              <w:left w:val="single" w:sz="1" w:space="0" w:color="000000"/>
+              <w:bottom w:val="single" w:sz="1" w:space="0" w:color="000000"/>
+            </w:tcBorders>
+            <w:shd w:val="clear" w:color="auto" w:fill="auto"/>
+          </w:tcPr>
+          <w:p>
+            <w:pPr>
+              <w:pStyle w:val="TableContents"/>
+              <w:snapToGrid w:val="0"/>
+              <w:jc w:val="right"/>
+              <w:rPr>
+                <w:rFonts w:ascii="Calibri" w:hAnsi="Calibri"/>
+              </w:rPr>
+            </w:pPr>
+            <w:r>
+              <w:rPr>
+                <w:rFonts w:ascii="Calibri" w:hAnsi="Calibri"/>
+              </w:rPr>
+              <w:lastRenderedPageBreak/>
               <w:t>Expected Results</w:t>
             </w:r>
           </w:p>
@@ -8479,6 +9137,24 @@
               </w:rPr>
               <w:t>Stock Deficit Value</w:t>
             </w:r>
+            <w:r>
+              <w:rPr>
+                <w:rFonts w:ascii="Calibri" w:hAnsi="Calibri"/>
+              </w:rPr>
+              <w:t xml:space="preserve"> Min</w:t>
+            </w:r>
+            <w:r>
+              <w:rPr>
+                <w:rFonts w:ascii="Calibri" w:hAnsi="Calibri"/>
+              </w:rPr>
+              <w:t xml:space="preserve">imum </w:t>
+            </w:r>
+            <w:r>
+              <w:rPr>
+                <w:rFonts w:ascii="Calibri" w:hAnsi="Calibri"/>
+              </w:rPr>
+              <w:t>Stock Larger</w:t>
+            </w:r>
           </w:p>
         </w:tc>
       </w:tr>
@@ -8693,6 +9369,12 @@
               <w:rPr>
                 <w:rFonts w:ascii="Calibri" w:hAnsi="Calibri"/>
               </w:rPr>
+              <w:t xml:space="preserve">- </w:t>
+            </w:r>
+            <w:r>
+              <w:rPr>
+                <w:rFonts w:ascii="Calibri" w:hAnsi="Calibri"/>
+              </w:rPr>
               <w:t>Stock Information</w:t>
             </w:r>
           </w:p>
@@ -8707,6 +9389,12 @@
               <w:rPr>
                 <w:rFonts w:ascii="Calibri" w:hAnsi="Calibri"/>
               </w:rPr>
+              <w:t xml:space="preserve">- </w:t>
+            </w:r>
+            <w:r>
+              <w:rPr>
+                <w:rFonts w:ascii="Calibri" w:hAnsi="Calibri"/>
+              </w:rPr>
               <w:t>Minimum Stock = 5</w:t>
             </w:r>
           </w:p>
@@ -8717,6 +9405,12 @@
                 <w:rFonts w:ascii="Calibri" w:hAnsi="Calibri"/>
               </w:rPr>
             </w:pPr>
+            <w:r>
+              <w:rPr>
+                <w:rFonts w:ascii="Calibri" w:hAnsi="Calibri"/>
+              </w:rPr>
+              <w:t xml:space="preserve">- </w:t>
+            </w:r>
             <w:r>
               <w:rPr>
                 <w:rFonts w:ascii="Calibri" w:hAnsi="Calibri"/>
@@ -8980,6 +9674,12 @@
               </w:rPr>
               <w:t>Stock Deficit Value</w:t>
             </w:r>
+            <w:r>
+              <w:rPr>
+                <w:rFonts w:ascii="Calibri" w:hAnsi="Calibri"/>
+              </w:rPr>
+              <w:t xml:space="preserve"> Current Stock Larger</w:t>
+            </w:r>
           </w:p>
         </w:tc>
       </w:tr>
@@ -9194,6 +9894,12 @@
               <w:rPr>
                 <w:rFonts w:ascii="Calibri" w:hAnsi="Calibri"/>
               </w:rPr>
+              <w:t xml:space="preserve">- </w:t>
+            </w:r>
+            <w:r>
+              <w:rPr>
+                <w:rFonts w:ascii="Calibri" w:hAnsi="Calibri"/>
+              </w:rPr>
               <w:t>Stock Information</w:t>
             </w:r>
           </w:p>
@@ -9208,6 +9914,12 @@
               <w:rPr>
                 <w:rFonts w:ascii="Calibri" w:hAnsi="Calibri"/>
               </w:rPr>
+              <w:t xml:space="preserve">- </w:t>
+            </w:r>
+            <w:r>
+              <w:rPr>
+                <w:rFonts w:ascii="Calibri" w:hAnsi="Calibri"/>
+              </w:rPr>
               <w:t>Minimum Stock = 5</w:t>
             </w:r>
           </w:p>
@@ -9218,6 +9930,12 @@
                 <w:rFonts w:ascii="Calibri" w:hAnsi="Calibri"/>
               </w:rPr>
             </w:pPr>
+            <w:r>
+              <w:rPr>
+                <w:rFonts w:ascii="Calibri" w:hAnsi="Calibri"/>
+              </w:rPr>
+              <w:t xml:space="preserve">- </w:t>
+            </w:r>
             <w:r>
               <w:rPr>
                 <w:rFonts w:ascii="Calibri" w:hAnsi="Calibri"/>
@@ -9398,6 +10116,7 @@
               <w:rPr>
                 <w:rFonts w:ascii="Calibri" w:hAnsi="Calibri"/>
               </w:rPr>
+              <w:lastRenderedPageBreak/>
               <w:t>Test ID</w:t>
             </w:r>
           </w:p>
@@ -9479,7 +10198,19 @@
               <w:rPr>
                 <w:rFonts w:ascii="Calibri" w:hAnsi="Calibri"/>
               </w:rPr>
-              <w:t>testAddItem</w:t>
+              <w:t>Add</w:t>
+            </w:r>
+            <w:r>
+              <w:rPr>
+                <w:rFonts w:ascii="Calibri" w:hAnsi="Calibri"/>
+              </w:rPr>
+              <w:t xml:space="preserve"> </w:t>
+            </w:r>
+            <w:r>
+              <w:rPr>
+                <w:rFonts w:ascii="Calibri" w:hAnsi="Calibri"/>
+              </w:rPr>
+              <w:t>Item</w:t>
             </w:r>
           </w:p>
         </w:tc>
@@ -9561,7 +10292,6 @@
               <w:rPr>
                 <w:rFonts w:ascii="Calibri" w:hAnsi="Calibri"/>
               </w:rPr>
-              <w:lastRenderedPageBreak/>
               <w:t>Objective</w:t>
             </w:r>
           </w:p>
@@ -9725,6 +10455,12 @@
               <w:rPr>
                 <w:rFonts w:ascii="Calibri" w:hAnsi="Calibri"/>
               </w:rPr>
+              <w:t xml:space="preserve">- </w:t>
+            </w:r>
+            <w:r>
+              <w:rPr>
+                <w:rFonts w:ascii="Calibri" w:hAnsi="Calibri"/>
+              </w:rPr>
               <w:t>Empty data access object of the CSV_DBIMP class</w:t>
             </w:r>
           </w:p>
@@ -9735,6 +10471,12 @@
                 <w:rFonts w:ascii="Calibri" w:hAnsi="Calibri"/>
               </w:rPr>
             </w:pPr>
+            <w:r>
+              <w:rPr>
+                <w:rFonts w:ascii="Calibri" w:hAnsi="Calibri"/>
+              </w:rPr>
+              <w:t xml:space="preserve">- </w:t>
+            </w:r>
             <w:r>
               <w:rPr>
                 <w:rFonts w:ascii="Calibri" w:hAnsi="Calibri"/>
@@ -9996,7 +10738,43 @@
               <w:rPr>
                 <w:rFonts w:ascii="Calibri" w:hAnsi="Calibri"/>
               </w:rPr>
-              <w:t>testAddItemWhenFull</w:t>
+              <w:t>Add</w:t>
+            </w:r>
+            <w:r>
+              <w:rPr>
+                <w:rFonts w:ascii="Calibri" w:hAnsi="Calibri"/>
+              </w:rPr>
+              <w:t xml:space="preserve"> </w:t>
+            </w:r>
+            <w:r>
+              <w:rPr>
+                <w:rFonts w:ascii="Calibri" w:hAnsi="Calibri"/>
+              </w:rPr>
+              <w:t>Item</w:t>
+            </w:r>
+            <w:r>
+              <w:rPr>
+                <w:rFonts w:ascii="Calibri" w:hAnsi="Calibri"/>
+              </w:rPr>
+              <w:t xml:space="preserve"> </w:t>
+            </w:r>
+            <w:r>
+              <w:rPr>
+                <w:rFonts w:ascii="Calibri" w:hAnsi="Calibri"/>
+              </w:rPr>
+              <w:t>When</w:t>
+            </w:r>
+            <w:r>
+              <w:rPr>
+                <w:rFonts w:ascii="Calibri" w:hAnsi="Calibri"/>
+              </w:rPr>
+              <w:t xml:space="preserve"> List Is </w:t>
+            </w:r>
+            <w:r>
+              <w:rPr>
+                <w:rFonts w:ascii="Calibri" w:hAnsi="Calibri"/>
+              </w:rPr>
+              <w:t>Full</w:t>
             </w:r>
           </w:p>
         </w:tc>
@@ -10226,21 +11004,45 @@
               <w:rPr>
                 <w:rFonts w:ascii="Calibri" w:hAnsi="Calibri"/>
               </w:rPr>
-              <w:t>-Empty data access object of the CSV_DBIMP class</w:t>
-            </w:r>
-          </w:p>
-          <w:p>
-            <w:pPr>
-              <w:pStyle w:val="TableContents"/>
-              <w:rPr>
-                <w:rFonts w:ascii="Calibri" w:hAnsi="Calibri"/>
-              </w:rPr>
-            </w:pPr>
-            <w:r>
-              <w:rPr>
-                <w:rFonts w:ascii="Calibri" w:hAnsi="Calibri"/>
-              </w:rPr>
-              <w:t>-Empty ItemImp() object to be added.</w:t>
+              <w:t>-</w:t>
+            </w:r>
+            <w:r>
+              <w:rPr>
+                <w:rFonts w:ascii="Calibri" w:hAnsi="Calibri"/>
+              </w:rPr>
+              <w:t xml:space="preserve"> </w:t>
+            </w:r>
+            <w:r>
+              <w:rPr>
+                <w:rFonts w:ascii="Calibri" w:hAnsi="Calibri"/>
+              </w:rPr>
+              <w:t>Empty data access object of the CSV_DBIMP class</w:t>
+            </w:r>
+          </w:p>
+          <w:p>
+            <w:pPr>
+              <w:pStyle w:val="TableContents"/>
+              <w:rPr>
+                <w:rFonts w:ascii="Calibri" w:hAnsi="Calibri"/>
+              </w:rPr>
+            </w:pPr>
+            <w:r>
+              <w:rPr>
+                <w:rFonts w:ascii="Calibri" w:hAnsi="Calibri"/>
+              </w:rPr>
+              <w:t>-</w:t>
+            </w:r>
+            <w:r>
+              <w:rPr>
+                <w:rFonts w:ascii="Calibri" w:hAnsi="Calibri"/>
+              </w:rPr>
+              <w:t xml:space="preserve"> </w:t>
+            </w:r>
+            <w:r>
+              <w:rPr>
+                <w:rFonts w:ascii="Calibri" w:hAnsi="Calibri"/>
+              </w:rPr>
+              <w:t>Empty ItemImp() object to be added.</w:t>
             </w:r>
           </w:p>
         </w:tc>
@@ -10512,34 +11314,41 @@
               <w:rPr>
                 <w:rFonts w:ascii="Calibri" w:hAnsi="Calibri"/>
               </w:rPr>
-              <w:t>testWhenItemIsFirstItem</w:t>
-            </w:r>
-          </w:p>
-        </w:tc>
-      </w:tr>
-      <w:tr>
-        <w:tc>
-          <w:tcPr>
-            <w:tcW w:w="2010" w:type="dxa"/>
-            <w:tcBorders>
-              <w:left w:val="single" w:sz="1" w:space="0" w:color="000000"/>
-              <w:bottom w:val="single" w:sz="1" w:space="0" w:color="000000"/>
-            </w:tcBorders>
-            <w:shd w:val="clear" w:color="auto" w:fill="auto"/>
-          </w:tcPr>
-          <w:p>
-            <w:pPr>
-              <w:pStyle w:val="TableContents"/>
-              <w:snapToGrid w:val="0"/>
-              <w:jc w:val="right"/>
-              <w:rPr>
-                <w:rFonts w:ascii="Calibri" w:hAnsi="Calibri"/>
-              </w:rPr>
-            </w:pPr>
-            <w:r>
-              <w:rPr>
-                <w:rFonts w:ascii="Calibri" w:hAnsi="Calibri"/>
-              </w:rPr>
+              <w:t>Delete</w:t>
+            </w:r>
+            <w:r>
+              <w:rPr>
+                <w:rFonts w:ascii="Calibri" w:hAnsi="Calibri"/>
+              </w:rPr>
+              <w:t xml:space="preserve"> Item To First Index</w:t>
+            </w:r>
+          </w:p>
+        </w:tc>
+      </w:tr>
+      <w:tr>
+        <w:tc>
+          <w:tcPr>
+            <w:tcW w:w="2010" w:type="dxa"/>
+            <w:tcBorders>
+              <w:left w:val="single" w:sz="1" w:space="0" w:color="000000"/>
+              <w:bottom w:val="single" w:sz="1" w:space="0" w:color="000000"/>
+            </w:tcBorders>
+            <w:shd w:val="clear" w:color="auto" w:fill="auto"/>
+          </w:tcPr>
+          <w:p>
+            <w:pPr>
+              <w:pStyle w:val="TableContents"/>
+              <w:snapToGrid w:val="0"/>
+              <w:jc w:val="right"/>
+              <w:rPr>
+                <w:rFonts w:ascii="Calibri" w:hAnsi="Calibri"/>
+              </w:rPr>
+            </w:pPr>
+            <w:r>
+              <w:rPr>
+                <w:rFonts w:ascii="Calibri" w:hAnsi="Calibri"/>
+              </w:rPr>
+              <w:lastRenderedPageBreak/>
               <w:t xml:space="preserve">Feature </w:t>
             </w:r>
           </w:p>
@@ -10702,7 +11511,6 @@
               <w:rPr>
                 <w:rFonts w:ascii="Calibri" w:hAnsi="Calibri"/>
               </w:rPr>
-              <w:lastRenderedPageBreak/>
               <w:t>Test Data</w:t>
             </w:r>
           </w:p>
@@ -11029,7 +11837,55 @@
               <w:rPr>
                 <w:rFonts w:ascii="Calibri" w:hAnsi="Calibri"/>
               </w:rPr>
-              <w:t>testWhenItemListIsEmpty</w:t>
+              <w:t>Delete</w:t>
+            </w:r>
+            <w:r>
+              <w:rPr>
+                <w:rFonts w:ascii="Calibri" w:hAnsi="Calibri"/>
+              </w:rPr>
+              <w:t xml:space="preserve"> </w:t>
+            </w:r>
+            <w:r>
+              <w:rPr>
+                <w:rFonts w:ascii="Calibri" w:hAnsi="Calibri"/>
+              </w:rPr>
+              <w:t>Item</w:t>
+            </w:r>
+            <w:r>
+              <w:rPr>
+                <w:rFonts w:ascii="Calibri" w:hAnsi="Calibri"/>
+              </w:rPr>
+              <w:t xml:space="preserve"> When </w:t>
+            </w:r>
+            <w:r>
+              <w:rPr>
+                <w:rFonts w:ascii="Calibri" w:hAnsi="Calibri"/>
+              </w:rPr>
+              <w:t>List</w:t>
+            </w:r>
+            <w:r>
+              <w:rPr>
+                <w:rFonts w:ascii="Calibri" w:hAnsi="Calibri"/>
+              </w:rPr>
+              <w:t xml:space="preserve"> </w:t>
+            </w:r>
+            <w:r>
+              <w:rPr>
+                <w:rFonts w:ascii="Calibri" w:hAnsi="Calibri"/>
+              </w:rPr>
+              <w:t>Is</w:t>
+            </w:r>
+            <w:r>
+              <w:rPr>
+                <w:rFonts w:ascii="Calibri" w:hAnsi="Calibri"/>
+              </w:rPr>
+              <w:t xml:space="preserve"> </w:t>
+            </w:r>
+            <w:r>
+              <w:rPr>
+                <w:rFonts w:ascii="Calibri" w:hAnsi="Calibri"/>
+              </w:rPr>
+              <w:t>Empty</w:t>
             </w:r>
           </w:p>
         </w:tc>
@@ -11244,21 +12100,45 @@
               <w:rPr>
                 <w:rFonts w:ascii="Calibri" w:hAnsi="Calibri"/>
               </w:rPr>
-              <w:t>-dao -&gt; data access object with empty itemList</w:t>
-            </w:r>
-          </w:p>
-          <w:p>
-            <w:pPr>
-              <w:pStyle w:val="TableContents"/>
-              <w:rPr>
-                <w:rFonts w:ascii="Calibri" w:hAnsi="Calibri"/>
-              </w:rPr>
-            </w:pPr>
-            <w:r>
-              <w:rPr>
-                <w:rFonts w:ascii="Calibri" w:hAnsi="Calibri"/>
-              </w:rPr>
-              <w:t>-String -&gt; “failDueToEmptyList” (model number)</w:t>
+              <w:t>-</w:t>
+            </w:r>
+            <w:r>
+              <w:rPr>
+                <w:rFonts w:ascii="Calibri" w:hAnsi="Calibri"/>
+              </w:rPr>
+              <w:t xml:space="preserve"> </w:t>
+            </w:r>
+            <w:r>
+              <w:rPr>
+                <w:rFonts w:ascii="Calibri" w:hAnsi="Calibri"/>
+              </w:rPr>
+              <w:t>dao -&gt; data access object with empty itemList</w:t>
+            </w:r>
+          </w:p>
+          <w:p>
+            <w:pPr>
+              <w:pStyle w:val="TableContents"/>
+              <w:rPr>
+                <w:rFonts w:ascii="Calibri" w:hAnsi="Calibri"/>
+              </w:rPr>
+            </w:pPr>
+            <w:r>
+              <w:rPr>
+                <w:rFonts w:ascii="Calibri" w:hAnsi="Calibri"/>
+              </w:rPr>
+              <w:t>-</w:t>
+            </w:r>
+            <w:r>
+              <w:rPr>
+                <w:rFonts w:ascii="Calibri" w:hAnsi="Calibri"/>
+              </w:rPr>
+              <w:t xml:space="preserve"> </w:t>
+            </w:r>
+            <w:r>
+              <w:rPr>
+                <w:rFonts w:ascii="Calibri" w:hAnsi="Calibri"/>
+              </w:rPr>
+              <w:t>String -&gt; “failDueToEmptyList” (model number)</w:t>
             </w:r>
           </w:p>
         </w:tc>
@@ -11501,7 +12381,7 @@
               <w:rPr>
                 <w:rFonts w:ascii="Calibri" w:hAnsi="Calibri"/>
               </w:rPr>
-              <w:t>testWhenItemIsInRandomIndex</w:t>
+              <w:t>Delete Item In Random Index</w:t>
             </w:r>
           </w:p>
         </w:tc>
@@ -11678,6 +12558,7 @@
               <w:rPr>
                 <w:rFonts w:ascii="Calibri" w:hAnsi="Calibri"/>
               </w:rPr>
+              <w:lastRenderedPageBreak/>
               <w:t>- create data access object of CSV_DBIMP class</w:t>
             </w:r>
           </w:p>
@@ -11721,6 +12602,7 @@
               <w:rPr>
                 <w:rFonts w:ascii="Calibri" w:hAnsi="Calibri"/>
               </w:rPr>
+              <w:lastRenderedPageBreak/>
               <w:t>Test Data</w:t>
             </w:r>
           </w:p>
@@ -11746,78 +12628,124 @@
               <w:rPr>
                 <w:rFonts w:ascii="Calibri" w:hAnsi="Calibri"/>
               </w:rPr>
-              <w:t xml:space="preserve">-Data access object of type CSV_DBIMP </w:t>
-            </w:r>
-          </w:p>
-          <w:p>
-            <w:pPr>
-              <w:pStyle w:val="TableContents"/>
-              <w:rPr>
-                <w:rFonts w:ascii="Calibri" w:hAnsi="Calibri"/>
-              </w:rPr>
-            </w:pPr>
-            <w:r>
-              <w:rPr>
-                <w:rFonts w:ascii="Calibri" w:hAnsi="Calibri"/>
-              </w:rPr>
-              <w:t>-testItem of type Item</w:t>
-            </w:r>
-          </w:p>
-          <w:p>
-            <w:pPr>
-              <w:pStyle w:val="TableContents"/>
-              <w:rPr>
-                <w:rFonts w:ascii="Calibri" w:hAnsi="Calibri"/>
-              </w:rPr>
-            </w:pPr>
-            <w:r>
-              <w:rPr>
-                <w:rFonts w:ascii="Calibri" w:hAnsi="Calibri"/>
-              </w:rPr>
-              <w:lastRenderedPageBreak/>
-              <w:t>-random int (range 0 – itemList.length)</w:t>
-            </w:r>
-          </w:p>
-          <w:p>
-            <w:pPr>
-              <w:pStyle w:val="TableContents"/>
-              <w:rPr>
-                <w:rFonts w:ascii="Calibri" w:hAnsi="Calibri"/>
-              </w:rPr>
-            </w:pPr>
-            <w:r>
-              <w:rPr>
-                <w:rFonts w:ascii="Calibri" w:hAnsi="Calibri"/>
-              </w:rPr>
-              <w:t>-ItemImp with model number “c”</w:t>
-            </w:r>
-          </w:p>
-        </w:tc>
-      </w:tr>
-      <w:tr>
-        <w:tc>
-          <w:tcPr>
-            <w:tcW w:w="2010" w:type="dxa"/>
-            <w:tcBorders>
-              <w:left w:val="single" w:sz="1" w:space="0" w:color="000000"/>
-              <w:bottom w:val="single" w:sz="1" w:space="0" w:color="000000"/>
-            </w:tcBorders>
-            <w:shd w:val="clear" w:color="auto" w:fill="auto"/>
-          </w:tcPr>
-          <w:p>
-            <w:pPr>
-              <w:pStyle w:val="TableContents"/>
-              <w:snapToGrid w:val="0"/>
-              <w:jc w:val="right"/>
-              <w:rPr>
-                <w:rFonts w:ascii="Calibri" w:hAnsi="Calibri"/>
-              </w:rPr>
-            </w:pPr>
-            <w:r>
-              <w:rPr>
-                <w:rFonts w:ascii="Calibri" w:hAnsi="Calibri"/>
-              </w:rPr>
-              <w:lastRenderedPageBreak/>
+              <w:t>-</w:t>
+            </w:r>
+            <w:r>
+              <w:rPr>
+                <w:rFonts w:ascii="Calibri" w:hAnsi="Calibri"/>
+              </w:rPr>
+              <w:t xml:space="preserve"> </w:t>
+            </w:r>
+            <w:r>
+              <w:rPr>
+                <w:rFonts w:ascii="Calibri" w:hAnsi="Calibri"/>
+              </w:rPr>
+              <w:t xml:space="preserve">Data access object of type CSV_DBIMP </w:t>
+            </w:r>
+          </w:p>
+          <w:p>
+            <w:pPr>
+              <w:pStyle w:val="TableContents"/>
+              <w:rPr>
+                <w:rFonts w:ascii="Calibri" w:hAnsi="Calibri"/>
+              </w:rPr>
+            </w:pPr>
+            <w:r>
+              <w:rPr>
+                <w:rFonts w:ascii="Calibri" w:hAnsi="Calibri"/>
+              </w:rPr>
+              <w:t>-</w:t>
+            </w:r>
+            <w:r>
+              <w:rPr>
+                <w:rFonts w:ascii="Calibri" w:hAnsi="Calibri"/>
+              </w:rPr>
+              <w:t xml:space="preserve"> </w:t>
+            </w:r>
+            <w:r>
+              <w:rPr>
+                <w:rFonts w:ascii="Calibri" w:hAnsi="Calibri"/>
+              </w:rPr>
+              <w:t>testItem of type Item</w:t>
+            </w:r>
+          </w:p>
+          <w:p>
+            <w:pPr>
+              <w:pStyle w:val="TableContents"/>
+              <w:rPr>
+                <w:rFonts w:ascii="Calibri" w:hAnsi="Calibri"/>
+              </w:rPr>
+            </w:pPr>
+            <w:r>
+              <w:rPr>
+                <w:rFonts w:ascii="Calibri" w:hAnsi="Calibri"/>
+              </w:rPr>
+              <w:t>-</w:t>
+            </w:r>
+            <w:r>
+              <w:rPr>
+                <w:rFonts w:ascii="Calibri" w:hAnsi="Calibri"/>
+              </w:rPr>
+              <w:t xml:space="preserve"> </w:t>
+            </w:r>
+            <w:r>
+              <w:rPr>
+                <w:rFonts w:ascii="Calibri" w:hAnsi="Calibri"/>
+              </w:rPr>
+              <w:t>random int (range 0 – itemList.length)</w:t>
+            </w:r>
+          </w:p>
+          <w:p>
+            <w:pPr>
+              <w:pStyle w:val="TableContents"/>
+              <w:rPr>
+                <w:rFonts w:ascii="Calibri" w:hAnsi="Calibri"/>
+              </w:rPr>
+            </w:pPr>
+            <w:r>
+              <w:rPr>
+                <w:rFonts w:ascii="Calibri" w:hAnsi="Calibri"/>
+              </w:rPr>
+              <w:t>-</w:t>
+            </w:r>
+            <w:r>
+              <w:rPr>
+                <w:rFonts w:ascii="Calibri" w:hAnsi="Calibri"/>
+              </w:rPr>
+              <w:t xml:space="preserve"> </w:t>
+            </w:r>
+            <w:r>
+              <w:rPr>
+                <w:rFonts w:ascii="Calibri" w:hAnsi="Calibri"/>
+              </w:rPr>
+              <w:t>ItemImp with model number “c”</w:t>
+            </w:r>
+          </w:p>
+        </w:tc>
+      </w:tr>
+      <w:tr>
+        <w:tc>
+          <w:tcPr>
+            <w:tcW w:w="2010" w:type="dxa"/>
+            <w:tcBorders>
+              <w:left w:val="single" w:sz="1" w:space="0" w:color="000000"/>
+              <w:bottom w:val="single" w:sz="1" w:space="0" w:color="000000"/>
+            </w:tcBorders>
+            <w:shd w:val="clear" w:color="auto" w:fill="auto"/>
+          </w:tcPr>
+          <w:p>
+            <w:pPr>
+              <w:pStyle w:val="TableContents"/>
+              <w:snapToGrid w:val="0"/>
+              <w:jc w:val="right"/>
+              <w:rPr>
+                <w:rFonts w:ascii="Calibri" w:hAnsi="Calibri"/>
+              </w:rPr>
+            </w:pPr>
+            <w:r>
+              <w:rPr>
+                <w:rFonts w:ascii="Calibri" w:hAnsi="Calibri"/>
+              </w:rPr>
               <w:t>Test Actions</w:t>
             </w:r>
           </w:p>
@@ -12072,7 +13000,31 @@
               <w:rPr>
                 <w:rFonts w:ascii="Calibri" w:hAnsi="Calibri"/>
               </w:rPr>
-              <w:t>testGetAllItems</w:t>
+              <w:t>Get</w:t>
+            </w:r>
+            <w:r>
+              <w:rPr>
+                <w:rFonts w:ascii="Calibri" w:hAnsi="Calibri"/>
+              </w:rPr>
+              <w:t xml:space="preserve"> </w:t>
+            </w:r>
+            <w:r>
+              <w:rPr>
+                <w:rFonts w:ascii="Calibri" w:hAnsi="Calibri"/>
+              </w:rPr>
+              <w:t>All</w:t>
+            </w:r>
+            <w:r>
+              <w:rPr>
+                <w:rFonts w:ascii="Calibri" w:hAnsi="Calibri"/>
+              </w:rPr>
+              <w:t xml:space="preserve"> </w:t>
+            </w:r>
+            <w:r>
+              <w:rPr>
+                <w:rFonts w:ascii="Calibri" w:hAnsi="Calibri"/>
+              </w:rPr>
+              <w:t>Items</w:t>
             </w:r>
           </w:p>
         </w:tc>
@@ -12287,35 +13239,39 @@
               <w:rPr>
                 <w:rFonts w:ascii="Calibri" w:hAnsi="Calibri"/>
               </w:rPr>
+              <w:t xml:space="preserve">- </w:t>
+            </w:r>
+            <w:r>
+              <w:rPr>
+                <w:rFonts w:ascii="Calibri" w:hAnsi="Calibri"/>
+              </w:rPr>
               <w:t>Data access object</w:t>
             </w:r>
-          </w:p>
-          <w:p>
-            <w:pPr>
-              <w:pStyle w:val="TableContents"/>
-              <w:rPr>
-                <w:rFonts w:ascii="Calibri" w:hAnsi="Calibri"/>
-              </w:rPr>
-            </w:pPr>
+            <w:r>
+              <w:rPr>
+                <w:rFonts w:ascii="Calibri" w:hAnsi="Calibri"/>
+              </w:rPr>
+              <w:t xml:space="preserve"> (w/ itemList)</w:t>
+            </w:r>
+          </w:p>
+          <w:p>
+            <w:pPr>
+              <w:pStyle w:val="TableContents"/>
+              <w:rPr>
+                <w:rFonts w:ascii="Calibri" w:hAnsi="Calibri"/>
+              </w:rPr>
+            </w:pPr>
+            <w:r>
+              <w:rPr>
+                <w:rFonts w:ascii="Calibri" w:hAnsi="Calibri"/>
+              </w:rPr>
+              <w:t xml:space="preserve">- </w:t>
+            </w:r>
             <w:r>
               <w:rPr>
                 <w:rFonts w:ascii="Calibri" w:hAnsi="Calibri"/>
               </w:rPr>
               <w:t xml:space="preserve">ArrayList populated with all items from data access objects </w:t>
-            </w:r>
-          </w:p>
-          <w:p>
-            <w:pPr>
-              <w:pStyle w:val="TableContents"/>
-              <w:rPr>
-                <w:rFonts w:ascii="Calibri" w:hAnsi="Calibri"/>
-              </w:rPr>
-            </w:pPr>
-            <w:r>
-              <w:rPr>
-                <w:rFonts w:ascii="Calibri" w:hAnsi="Calibri"/>
-              </w:rPr>
-              <w:t>Data access objects itemList</w:t>
             </w:r>
           </w:p>
         </w:tc>
@@ -12588,7 +13544,67 @@
               <w:rPr>
                 <w:rFonts w:ascii="Calibri" w:hAnsi="Calibri"/>
               </w:rPr>
-              <w:t>testGetAllItemsWithWrongData</w:t>
+              <w:t>Get</w:t>
+            </w:r>
+            <w:r>
+              <w:rPr>
+                <w:rFonts w:ascii="Calibri" w:hAnsi="Calibri"/>
+              </w:rPr>
+              <w:t xml:space="preserve"> </w:t>
+            </w:r>
+            <w:r>
+              <w:rPr>
+                <w:rFonts w:ascii="Calibri" w:hAnsi="Calibri"/>
+              </w:rPr>
+              <w:t>All</w:t>
+            </w:r>
+            <w:r>
+              <w:rPr>
+                <w:rFonts w:ascii="Calibri" w:hAnsi="Calibri"/>
+              </w:rPr>
+              <w:t xml:space="preserve"> </w:t>
+            </w:r>
+            <w:r>
+              <w:rPr>
+                <w:rFonts w:ascii="Calibri" w:hAnsi="Calibri"/>
+              </w:rPr>
+              <w:t>Items</w:t>
+            </w:r>
+            <w:r>
+              <w:rPr>
+                <w:rFonts w:ascii="Calibri" w:hAnsi="Calibri"/>
+              </w:rPr>
+              <w:t xml:space="preserve"> </w:t>
+            </w:r>
+            <w:r>
+              <w:rPr>
+                <w:rFonts w:ascii="Calibri" w:hAnsi="Calibri"/>
+              </w:rPr>
+              <w:t>With</w:t>
+            </w:r>
+            <w:r>
+              <w:rPr>
+                <w:rFonts w:ascii="Calibri" w:hAnsi="Calibri"/>
+              </w:rPr>
+              <w:t xml:space="preserve"> </w:t>
+            </w:r>
+            <w:r>
+              <w:rPr>
+                <w:rFonts w:ascii="Calibri" w:hAnsi="Calibri"/>
+              </w:rPr>
+              <w:t>Wrong</w:t>
+            </w:r>
+            <w:r>
+              <w:rPr>
+                <w:rFonts w:ascii="Calibri" w:hAnsi="Calibri"/>
+              </w:rPr>
+              <w:t xml:space="preserve"> </w:t>
+            </w:r>
+            <w:r>
+              <w:rPr>
+                <w:rFonts w:ascii="Calibri" w:hAnsi="Calibri"/>
+              </w:rPr>
+              <w:t>Data</w:t>
             </w:r>
           </w:p>
         </w:tc>
@@ -12750,34 +13766,42 @@
               <w:rPr>
                 <w:rFonts w:ascii="Calibri" w:hAnsi="Calibri"/>
               </w:rPr>
-              <w:t>Access to JDK and java virtual machine environment to run application</w:t>
-            </w:r>
-          </w:p>
-        </w:tc>
-      </w:tr>
-      <w:tr>
-        <w:tc>
-          <w:tcPr>
-            <w:tcW w:w="2010" w:type="dxa"/>
-            <w:tcBorders>
-              <w:left w:val="single" w:sz="1" w:space="0" w:color="000000"/>
-              <w:bottom w:val="single" w:sz="1" w:space="0" w:color="000000"/>
-            </w:tcBorders>
-            <w:shd w:val="clear" w:color="auto" w:fill="auto"/>
-          </w:tcPr>
-          <w:p>
-            <w:pPr>
-              <w:pStyle w:val="TableContents"/>
-              <w:snapToGrid w:val="0"/>
-              <w:jc w:val="right"/>
-              <w:rPr>
-                <w:rFonts w:ascii="Calibri" w:hAnsi="Calibri"/>
-              </w:rPr>
-            </w:pPr>
-            <w:r>
-              <w:rPr>
-                <w:rFonts w:ascii="Calibri" w:hAnsi="Calibri"/>
-              </w:rPr>
+              <w:t xml:space="preserve">Access to JDK and java virtual machine environment to run </w:t>
+            </w:r>
+            <w:r>
+              <w:rPr>
+                <w:rFonts w:ascii="Calibri" w:hAnsi="Calibri"/>
+              </w:rPr>
+              <w:lastRenderedPageBreak/>
+              <w:t>application</w:t>
+            </w:r>
+          </w:p>
+        </w:tc>
+      </w:tr>
+      <w:tr>
+        <w:tc>
+          <w:tcPr>
+            <w:tcW w:w="2010" w:type="dxa"/>
+            <w:tcBorders>
+              <w:left w:val="single" w:sz="1" w:space="0" w:color="000000"/>
+              <w:bottom w:val="single" w:sz="1" w:space="0" w:color="000000"/>
+            </w:tcBorders>
+            <w:shd w:val="clear" w:color="auto" w:fill="auto"/>
+          </w:tcPr>
+          <w:p>
+            <w:pPr>
+              <w:pStyle w:val="TableContents"/>
+              <w:snapToGrid w:val="0"/>
+              <w:jc w:val="right"/>
+              <w:rPr>
+                <w:rFonts w:ascii="Calibri" w:hAnsi="Calibri"/>
+              </w:rPr>
+            </w:pPr>
+            <w:r>
+              <w:rPr>
+                <w:rFonts w:ascii="Calibri" w:hAnsi="Calibri"/>
+              </w:rPr>
+              <w:lastRenderedPageBreak/>
               <w:t>Test Data</w:t>
             </w:r>
           </w:p>
@@ -12803,16 +13827,34 @@
               <w:rPr>
                 <w:rFonts w:ascii="Calibri" w:hAnsi="Calibri"/>
               </w:rPr>
+              <w:t xml:space="preserve">- </w:t>
+            </w:r>
+            <w:r>
+              <w:rPr>
+                <w:rFonts w:ascii="Calibri" w:hAnsi="Calibri"/>
+              </w:rPr>
               <w:t>Data access object</w:t>
             </w:r>
-          </w:p>
-          <w:p>
-            <w:pPr>
-              <w:pStyle w:val="TableContents"/>
-              <w:rPr>
-                <w:rFonts w:ascii="Calibri" w:hAnsi="Calibri"/>
-              </w:rPr>
-            </w:pPr>
+            <w:r>
+              <w:rPr>
+                <w:rFonts w:ascii="Calibri" w:hAnsi="Calibri"/>
+              </w:rPr>
+              <w:t xml:space="preserve"> (and data access objects itemList)</w:t>
+            </w:r>
+          </w:p>
+          <w:p>
+            <w:pPr>
+              <w:pStyle w:val="TableContents"/>
+              <w:rPr>
+                <w:rFonts w:ascii="Calibri" w:hAnsi="Calibri"/>
+              </w:rPr>
+            </w:pPr>
+            <w:r>
+              <w:rPr>
+                <w:rFonts w:ascii="Calibri" w:hAnsi="Calibri"/>
+              </w:rPr>
+              <w:t xml:space="preserve">- </w:t>
+            </w:r>
             <w:r>
               <w:rPr>
                 <w:rFonts w:ascii="Calibri" w:hAnsi="Calibri"/>
@@ -12831,17 +13873,8 @@
               <w:rPr>
                 <w:rFonts w:ascii="Calibri" w:hAnsi="Calibri"/>
               </w:rPr>
-              <w:lastRenderedPageBreak/>
-              <w:t>Data access objects itemList</w:t>
-            </w:r>
-          </w:p>
-          <w:p>
-            <w:pPr>
-              <w:pStyle w:val="TableContents"/>
-              <w:rPr>
-                <w:rFonts w:ascii="Calibri" w:hAnsi="Calibri"/>
-              </w:rPr>
-            </w:pPr>
+              <w:t xml:space="preserve">- </w:t>
+            </w:r>
             <w:r>
               <w:rPr>
                 <w:rFonts w:ascii="Calibri" w:hAnsi="Calibri"/>
@@ -12874,7 +13907,6 @@
               <w:rPr>
                 <w:rFonts w:ascii="Calibri" w:hAnsi="Calibri"/>
               </w:rPr>
-              <w:lastRenderedPageBreak/>
               <w:t>Test Actions</w:t>
             </w:r>
           </w:p>
@@ -13150,7 +14182,31 @@
               <w:rPr>
                 <w:rFonts w:ascii="Calibri" w:hAnsi="Calibri"/>
               </w:rPr>
-              <w:t>testGetAllPrinters</w:t>
+              <w:t>Get</w:t>
+            </w:r>
+            <w:r>
+              <w:rPr>
+                <w:rFonts w:ascii="Calibri" w:hAnsi="Calibri"/>
+              </w:rPr>
+              <w:t xml:space="preserve"> </w:t>
+            </w:r>
+            <w:r>
+              <w:rPr>
+                <w:rFonts w:ascii="Calibri" w:hAnsi="Calibri"/>
+              </w:rPr>
+              <w:t>All</w:t>
+            </w:r>
+            <w:r>
+              <w:rPr>
+                <w:rFonts w:ascii="Calibri" w:hAnsi="Calibri"/>
+              </w:rPr>
+              <w:t xml:space="preserve"> </w:t>
+            </w:r>
+            <w:r>
+              <w:rPr>
+                <w:rFonts w:ascii="Calibri" w:hAnsi="Calibri"/>
+              </w:rPr>
+              <w:t>Printers</w:t>
             </w:r>
           </w:p>
         </w:tc>
@@ -13365,6 +14421,12 @@
               <w:rPr>
                 <w:rFonts w:ascii="Calibri" w:hAnsi="Calibri"/>
               </w:rPr>
+              <w:t xml:space="preserve">- </w:t>
+            </w:r>
+            <w:r>
+              <w:rPr>
+                <w:rFonts w:ascii="Calibri" w:hAnsi="Calibri"/>
+              </w:rPr>
               <w:t>Data access object</w:t>
             </w:r>
           </w:p>
@@ -13379,6 +14441,12 @@
               <w:rPr>
                 <w:rFonts w:ascii="Calibri" w:hAnsi="Calibri"/>
               </w:rPr>
+              <w:t xml:space="preserve">- </w:t>
+            </w:r>
+            <w:r>
+              <w:rPr>
+                <w:rFonts w:ascii="Calibri" w:hAnsi="Calibri"/>
+              </w:rPr>
               <w:t xml:space="preserve">ArrayList populated with all printers from data access objects </w:t>
             </w:r>
           </w:p>
@@ -13393,7 +14461,55 @@
               <w:rPr>
                 <w:rFonts w:ascii="Calibri" w:hAnsi="Calibri"/>
               </w:rPr>
-              <w:t>Data access objects printerList</w:t>
+              <w:t xml:space="preserve">- </w:t>
+            </w:r>
+            <w:r>
+              <w:rPr>
+                <w:rFonts w:ascii="Calibri" w:hAnsi="Calibri"/>
+              </w:rPr>
+              <w:t>Data access object</w:t>
+            </w:r>
+            <w:r>
+              <w:rPr>
+                <w:rFonts w:ascii="Calibri" w:hAnsi="Calibri"/>
+              </w:rPr>
+              <w:t>(</w:t>
+            </w:r>
+            <w:r>
+              <w:rPr>
+                <w:rFonts w:ascii="Calibri" w:hAnsi="Calibri"/>
+              </w:rPr>
+              <w:t>s</w:t>
+            </w:r>
+            <w:r>
+              <w:rPr>
+                <w:rFonts w:ascii="Calibri" w:hAnsi="Calibri"/>
+              </w:rPr>
+              <w:t>)</w:t>
+            </w:r>
+            <w:r>
+              <w:rPr>
+                <w:rFonts w:ascii="Calibri" w:hAnsi="Calibri"/>
+              </w:rPr>
+              <w:t xml:space="preserve"> </w:t>
+            </w:r>
+            <w:r>
+              <w:rPr>
+                <w:rFonts w:ascii="Calibri" w:hAnsi="Calibri"/>
+              </w:rPr>
+              <w:t>(</w:t>
+            </w:r>
+            <w:r>
+              <w:rPr>
+                <w:rFonts w:ascii="Calibri" w:hAnsi="Calibri"/>
+              </w:rPr>
+              <w:t>printerList</w:t>
+            </w:r>
+            <w:r>
+              <w:rPr>
+                <w:rFonts w:ascii="Calibri" w:hAnsi="Calibri"/>
+              </w:rPr>
+              <w:t>)</w:t>
             </w:r>
           </w:p>
         </w:tc>
@@ -13666,7 +14782,67 @@
               <w:rPr>
                 <w:rFonts w:ascii="Calibri" w:hAnsi="Calibri"/>
               </w:rPr>
-              <w:t>testGetAllPrintersWithWrongData</w:t>
+              <w:t>Get</w:t>
+            </w:r>
+            <w:r>
+              <w:rPr>
+                <w:rFonts w:ascii="Calibri" w:hAnsi="Calibri"/>
+              </w:rPr>
+              <w:t xml:space="preserve"> </w:t>
+            </w:r>
+            <w:r>
+              <w:rPr>
+                <w:rFonts w:ascii="Calibri" w:hAnsi="Calibri"/>
+              </w:rPr>
+              <w:t>All</w:t>
+            </w:r>
+            <w:r>
+              <w:rPr>
+                <w:rFonts w:ascii="Calibri" w:hAnsi="Calibri"/>
+              </w:rPr>
+              <w:t xml:space="preserve"> </w:t>
+            </w:r>
+            <w:r>
+              <w:rPr>
+                <w:rFonts w:ascii="Calibri" w:hAnsi="Calibri"/>
+              </w:rPr>
+              <w:t>Printers</w:t>
+            </w:r>
+            <w:r>
+              <w:rPr>
+                <w:rFonts w:ascii="Calibri" w:hAnsi="Calibri"/>
+              </w:rPr>
+              <w:t xml:space="preserve"> </w:t>
+            </w:r>
+            <w:r>
+              <w:rPr>
+                <w:rFonts w:ascii="Calibri" w:hAnsi="Calibri"/>
+              </w:rPr>
+              <w:t>With</w:t>
+            </w:r>
+            <w:r>
+              <w:rPr>
+                <w:rFonts w:ascii="Calibri" w:hAnsi="Calibri"/>
+              </w:rPr>
+              <w:t xml:space="preserve"> </w:t>
+            </w:r>
+            <w:r>
+              <w:rPr>
+                <w:rFonts w:ascii="Calibri" w:hAnsi="Calibri"/>
+              </w:rPr>
+              <w:t>Wrong</w:t>
+            </w:r>
+            <w:r>
+              <w:rPr>
+                <w:rFonts w:ascii="Calibri" w:hAnsi="Calibri"/>
+              </w:rPr>
+              <w:t xml:space="preserve"> </w:t>
+            </w:r>
+            <w:r>
+              <w:rPr>
+                <w:rFonts w:ascii="Calibri" w:hAnsi="Calibri"/>
+              </w:rPr>
+              <w:t>Data</w:t>
             </w:r>
           </w:p>
         </w:tc>
@@ -13856,6 +15032,7 @@
               <w:rPr>
                 <w:rFonts w:ascii="Calibri" w:hAnsi="Calibri"/>
               </w:rPr>
+              <w:lastRenderedPageBreak/>
               <w:t>Test Data</w:t>
             </w:r>
           </w:p>
@@ -13881,6 +15058,12 @@
               <w:rPr>
                 <w:rFonts w:ascii="Calibri" w:hAnsi="Calibri"/>
               </w:rPr>
+              <w:t xml:space="preserve">- </w:t>
+            </w:r>
+            <w:r>
+              <w:rPr>
+                <w:rFonts w:ascii="Calibri" w:hAnsi="Calibri"/>
+              </w:rPr>
               <w:t>Data access object</w:t>
             </w:r>
           </w:p>
@@ -13895,6 +15078,12 @@
               <w:rPr>
                 <w:rFonts w:ascii="Calibri" w:hAnsi="Calibri"/>
               </w:rPr>
+              <w:t xml:space="preserve">- </w:t>
+            </w:r>
+            <w:r>
+              <w:rPr>
+                <w:rFonts w:ascii="Calibri" w:hAnsi="Calibri"/>
+              </w:rPr>
               <w:t xml:space="preserve">ArrayList populated with all printers from data access objects </w:t>
             </w:r>
           </w:p>
@@ -13909,7 +15098,12 @@
               <w:rPr>
                 <w:rFonts w:ascii="Calibri" w:hAnsi="Calibri"/>
               </w:rPr>
-              <w:lastRenderedPageBreak/>
+              <w:t xml:space="preserve">- </w:t>
+            </w:r>
+            <w:r>
+              <w:rPr>
+                <w:rFonts w:ascii="Calibri" w:hAnsi="Calibri"/>
+              </w:rPr>
               <w:t>Data access objects printerList</w:t>
             </w:r>
           </w:p>
@@ -13924,6 +15118,12 @@
               <w:rPr>
                 <w:rFonts w:ascii="Calibri" w:hAnsi="Calibri"/>
               </w:rPr>
+              <w:t xml:space="preserve">- </w:t>
+            </w:r>
+            <w:r>
+              <w:rPr>
+                <w:rFonts w:ascii="Calibri" w:hAnsi="Calibri"/>
+              </w:rPr>
               <w:t>Random int (range of 0 – itemList.length)</w:t>
             </w:r>
           </w:p>
@@ -13952,7 +15152,6 @@
               <w:rPr>
                 <w:rFonts w:ascii="Calibri" w:hAnsi="Calibri"/>
               </w:rPr>
-              <w:lastRenderedPageBreak/>
               <w:t>Test Actions</w:t>
             </w:r>
           </w:p>
@@ -14128,8 +15327,12 @@
       </w:pPr>
     </w:p>
     <w:sectPr>
-      <w:headerReference w:type="default" r:id="rId8"/>
-      <w:footerReference w:type="default" r:id="rId9"/>
+      <w:headerReference w:type="even" r:id="rId8"/>
+      <w:headerReference w:type="default" r:id="rId9"/>
+      <w:footerReference w:type="even" r:id="rId10"/>
+      <w:footerReference w:type="default" r:id="rId11"/>
+      <w:headerReference w:type="first" r:id="rId12"/>
+      <w:footerReference w:type="first" r:id="rId13"/>
       <w:pgSz w:w="12240" w:h="15840"/>
       <w:pgMar w:top="1440" w:right="1440" w:bottom="1440" w:left="1440" w:header="720" w:footer="720" w:gutter="0"/>
       <w:cols w:space="720"/>
@@ -14166,6 +15369,16 @@
 
 <file path=word/footer1.xml><?xml version="1.0" encoding="utf-8"?>
 <w:ftr xmlns:ve="http://schemas.openxmlformats.org/markup-compatibility/2006" xmlns:o="urn:schemas-microsoft-com:office:office" xmlns:r="http://schemas.openxmlformats.org/officeDocument/2006/relationships" xmlns:m="http://schemas.openxmlformats.org/officeDocument/2006/math" xmlns:v="urn:schemas-microsoft-com:vml" xmlns:wp="http://schemas.openxmlformats.org/drawingml/2006/wordprocessingDrawing" xmlns:w10="urn:schemas-microsoft-com:office:word" xmlns:w="http://schemas.openxmlformats.org/wordprocessingml/2006/main" xmlns:wne="http://schemas.microsoft.com/office/word/2006/wordml">
+  <w:p>
+    <w:pPr>
+      <w:pStyle w:val="Footer"/>
+    </w:pPr>
+  </w:p>
+</w:ftr>
+</file>
+
+<file path=word/footer2.xml><?xml version="1.0" encoding="utf-8"?>
+<w:ftr xmlns:ve="http://schemas.openxmlformats.org/markup-compatibility/2006" xmlns:o="urn:schemas-microsoft-com:office:office" xmlns:r="http://schemas.openxmlformats.org/officeDocument/2006/relationships" xmlns:m="http://schemas.openxmlformats.org/officeDocument/2006/math" xmlns:v="urn:schemas-microsoft-com:vml" xmlns:wp="http://schemas.openxmlformats.org/drawingml/2006/wordprocessingDrawing" xmlns:w10="urn:schemas-microsoft-com:office:word" xmlns:w="http://schemas.openxmlformats.org/wordprocessingml/2006/main" xmlns:wne="http://schemas.microsoft.com/office/word/2006/wordml">
   <w:sdt>
     <w:sdtPr>
       <w:id w:val="1522284657"/>
@@ -14186,7 +15399,13 @@
           <w:jc w:val="right"/>
         </w:pPr>
         <w:r>
-          <w:t xml:space="preserve"> Last Modified Date: 4/4/2019</w:t>
+          <w:t xml:space="preserve"> Last Modified Date: 4/</w:t>
+        </w:r>
+        <w:r>
+          <w:t>5</w:t>
+        </w:r>
+        <w:r>
+          <w:t>/2019</w:t>
         </w:r>
         <w:r>
           <w:tab/>
@@ -14200,12 +15419,22 @@
             <w:rPr>
               <w:noProof/>
             </w:rPr>
-            <w:t>10</w:t>
+            <w:t>1</w:t>
           </w:r>
         </w:fldSimple>
       </w:p>
     </w:sdtContent>
   </w:sdt>
+  <w:p>
+    <w:pPr>
+      <w:pStyle w:val="Footer"/>
+    </w:pPr>
+  </w:p>
+</w:ftr>
+</file>
+
+<file path=word/footer3.xml><?xml version="1.0" encoding="utf-8"?>
+<w:ftr xmlns:ve="http://schemas.openxmlformats.org/markup-compatibility/2006" xmlns:o="urn:schemas-microsoft-com:office:office" xmlns:r="http://schemas.openxmlformats.org/officeDocument/2006/relationships" xmlns:m="http://schemas.openxmlformats.org/officeDocument/2006/math" xmlns:v="urn:schemas-microsoft-com:vml" xmlns:wp="http://schemas.openxmlformats.org/drawingml/2006/wordprocessingDrawing" xmlns:w10="urn:schemas-microsoft-com:office:word" xmlns:w="http://schemas.openxmlformats.org/wordprocessingml/2006/main" xmlns:wne="http://schemas.microsoft.com/office/word/2006/wordml">
   <w:p>
     <w:pPr>
       <w:pStyle w:val="Footer"/>
@@ -14245,6 +15474,16 @@
     <w:pPr>
       <w:pStyle w:val="Header"/>
     </w:pPr>
+  </w:p>
+</w:hdr>
+</file>
+
+<file path=word/header2.xml><?xml version="1.0" encoding="utf-8"?>
+<w:hdr xmlns:ve="http://schemas.openxmlformats.org/markup-compatibility/2006" xmlns:o="urn:schemas-microsoft-com:office:office" xmlns:r="http://schemas.openxmlformats.org/officeDocument/2006/relationships" xmlns:m="http://schemas.openxmlformats.org/officeDocument/2006/math" xmlns:v="urn:schemas-microsoft-com:vml" xmlns:wp="http://schemas.openxmlformats.org/drawingml/2006/wordprocessingDrawing" xmlns:w10="urn:schemas-microsoft-com:office:word" xmlns:w="http://schemas.openxmlformats.org/wordprocessingml/2006/main" xmlns:wne="http://schemas.microsoft.com/office/word/2006/wordml">
+  <w:p>
+    <w:pPr>
+      <w:pStyle w:val="Header"/>
+    </w:pPr>
     <w:r>
       <w:t>DTCC Toner Inventory</w:t>
     </w:r>
@@ -14255,6 +15494,16 @@
       <w:tab/>
       <w:t>Test Case Specification</w:t>
     </w:r>
+  </w:p>
+</w:hdr>
+</file>
+
+<file path=word/header3.xml><?xml version="1.0" encoding="utf-8"?>
+<w:hdr xmlns:ve="http://schemas.openxmlformats.org/markup-compatibility/2006" xmlns:o="urn:schemas-microsoft-com:office:office" xmlns:r="http://schemas.openxmlformats.org/officeDocument/2006/relationships" xmlns:m="http://schemas.openxmlformats.org/officeDocument/2006/math" xmlns:v="urn:schemas-microsoft-com:vml" xmlns:wp="http://schemas.openxmlformats.org/drawingml/2006/wordprocessingDrawing" xmlns:w10="urn:schemas-microsoft-com:office:word" xmlns:w="http://schemas.openxmlformats.org/wordprocessingml/2006/main" xmlns:wne="http://schemas.microsoft.com/office/word/2006/wordml">
+  <w:p>
+    <w:pPr>
+      <w:pStyle w:val="Header"/>
+    </w:pPr>
   </w:p>
 </w:hdr>
 </file>
@@ -14803,6 +16052,119 @@
     </w:lvl>
   </w:abstractNum>
   <w:abstractNum w:abstractNumId="5">
+    <w:nsid w:val="4D300144"/>
+    <w:multiLevelType w:val="hybridMultilevel"/>
+    <w:tmpl w:val="8384DE52"/>
+    <w:lvl w:ilvl="0" w:tplc="310261B2">
+      <w:start w:val="6"/>
+      <w:numFmt w:val="bullet"/>
+      <w:lvlText w:val="-"/>
+      <w:lvlJc w:val="left"/>
+      <w:pPr>
+        <w:ind w:left="720" w:hanging="360"/>
+      </w:pPr>
+      <w:rPr>
+        <w:rFonts w:ascii="Calibri" w:eastAsia="Times New Roman" w:hAnsi="Calibri" w:cs="Calibri" w:hint="default"/>
+      </w:rPr>
+    </w:lvl>
+    <w:lvl w:ilvl="1" w:tplc="04090003" w:tentative="1">
+      <w:start w:val="1"/>
+      <w:numFmt w:val="bullet"/>
+      <w:lvlText w:val="o"/>
+      <w:lvlJc w:val="left"/>
+      <w:pPr>
+        <w:ind w:left="1440" w:hanging="360"/>
+      </w:pPr>
+      <w:rPr>
+        <w:rFonts w:ascii="Courier New" w:hAnsi="Courier New" w:cs="Courier New" w:hint="default"/>
+      </w:rPr>
+    </w:lvl>
+    <w:lvl w:ilvl="2" w:tplc="04090005" w:tentative="1">
+      <w:start w:val="1"/>
+      <w:numFmt w:val="bullet"/>
+      <w:lvlText w:val=""/>
+      <w:lvlJc w:val="left"/>
+      <w:pPr>
+        <w:ind w:left="2160" w:hanging="360"/>
+      </w:pPr>
+      <w:rPr>
+        <w:rFonts w:ascii="Wingdings" w:hAnsi="Wingdings" w:hint="default"/>
+      </w:rPr>
+    </w:lvl>
+    <w:lvl w:ilvl="3" w:tplc="04090001" w:tentative="1">
+      <w:start w:val="1"/>
+      <w:numFmt w:val="bullet"/>
+      <w:lvlText w:val=""/>
+      <w:lvlJc w:val="left"/>
+      <w:pPr>
+        <w:ind w:left="2880" w:hanging="360"/>
+      </w:pPr>
+      <w:rPr>
+        <w:rFonts w:ascii="Symbol" w:hAnsi="Symbol" w:hint="default"/>
+      </w:rPr>
+    </w:lvl>
+    <w:lvl w:ilvl="4" w:tplc="04090003" w:tentative="1">
+      <w:start w:val="1"/>
+      <w:numFmt w:val="bullet"/>
+      <w:lvlText w:val="o"/>
+      <w:lvlJc w:val="left"/>
+      <w:pPr>
+        <w:ind w:left="3600" w:hanging="360"/>
+      </w:pPr>
+      <w:rPr>
+        <w:rFonts w:ascii="Courier New" w:hAnsi="Courier New" w:cs="Courier New" w:hint="default"/>
+      </w:rPr>
+    </w:lvl>
+    <w:lvl w:ilvl="5" w:tplc="04090005" w:tentative="1">
+      <w:start w:val="1"/>
+      <w:numFmt w:val="bullet"/>
+      <w:lvlText w:val=""/>
+      <w:lvlJc w:val="left"/>
+      <w:pPr>
+        <w:ind w:left="4320" w:hanging="360"/>
+      </w:pPr>
+      <w:rPr>
+        <w:rFonts w:ascii="Wingdings" w:hAnsi="Wingdings" w:hint="default"/>
+      </w:rPr>
+    </w:lvl>
+    <w:lvl w:ilvl="6" w:tplc="04090001" w:tentative="1">
+      <w:start w:val="1"/>
+      <w:numFmt w:val="bullet"/>
+      <w:lvlText w:val=""/>
+      <w:lvlJc w:val="left"/>
+      <w:pPr>
+        <w:ind w:left="5040" w:hanging="360"/>
+      </w:pPr>
+      <w:rPr>
+        <w:rFonts w:ascii="Symbol" w:hAnsi="Symbol" w:hint="default"/>
+      </w:rPr>
+    </w:lvl>
+    <w:lvl w:ilvl="7" w:tplc="04090003" w:tentative="1">
+      <w:start w:val="1"/>
+      <w:numFmt w:val="bullet"/>
+      <w:lvlText w:val="o"/>
+      <w:lvlJc w:val="left"/>
+      <w:pPr>
+        <w:ind w:left="5760" w:hanging="360"/>
+      </w:pPr>
+      <w:rPr>
+        <w:rFonts w:ascii="Courier New" w:hAnsi="Courier New" w:cs="Courier New" w:hint="default"/>
+      </w:rPr>
+    </w:lvl>
+    <w:lvl w:ilvl="8" w:tplc="04090005" w:tentative="1">
+      <w:start w:val="1"/>
+      <w:numFmt w:val="bullet"/>
+      <w:lvlText w:val=""/>
+      <w:lvlJc w:val="left"/>
+      <w:pPr>
+        <w:ind w:left="6480" w:hanging="360"/>
+      </w:pPr>
+      <w:rPr>
+        <w:rFonts w:ascii="Wingdings" w:hAnsi="Wingdings" w:hint="default"/>
+      </w:rPr>
+    </w:lvl>
+  </w:abstractNum>
+  <w:abstractNum w:abstractNumId="6">
     <w:nsid w:val="58D05D46"/>
     <w:multiLevelType w:val="hybridMultilevel"/>
     <w:tmpl w:val="1F1A69A6"/>
@@ -14891,7 +16253,7 @@
       </w:pPr>
     </w:lvl>
   </w:abstractNum>
-  <w:abstractNum w:abstractNumId="6">
+  <w:abstractNum w:abstractNumId="7">
     <w:nsid w:val="72724EA0"/>
     <w:multiLevelType w:val="hybridMultilevel"/>
     <w:tmpl w:val="A6A48B2C"/>
@@ -14996,10 +16358,13 @@
     <w:abstractNumId w:val="2"/>
   </w:num>
   <w:num w:numId="6">
-    <w:abstractNumId w:val="5"/>
+    <w:abstractNumId w:val="6"/>
   </w:num>
   <w:num w:numId="7">
-    <w:abstractNumId w:val="6"/>
+    <w:abstractNumId w:val="7"/>
+  </w:num>
+  <w:num w:numId="8">
+    <w:abstractNumId w:val="5"/>
   </w:num>
 </w:numbering>
 </file>

</xml_diff>